<commit_message>
new diagram for WhoIs
</commit_message>
<xml_diff>
--- a/documents/DRAFT-cybox-v2.1.1-wd01-part63-whois-object.docx
+++ b/documents/DRAFT-cybox-v2.1.1-wd01-part63-whois-object.docx
@@ -11,7 +11,6 @@
           <w:szCs w:val="28"/>
         </w:rPr>
       </w:pPr>
-      <w:proofErr w:type="spellStart"/>
       <w:r>
         <w:rPr>
           <w:sz w:val="28"/>
@@ -27,7 +26,6 @@
         </w:rPr>
         <w:t>TM</w:t>
       </w:r>
-      <w:proofErr w:type="spellEnd"/>
       <w:r>
         <w:rPr>
           <w:sz w:val="28"/>
@@ -319,7 +317,6 @@
         </w:tabs>
         <w:ind w:left="1080"/>
       </w:pPr>
-      <w:proofErr w:type="spellStart"/>
       <w:r>
         <w:rPr>
           <w:i/>
@@ -333,7 +330,6 @@
         </w:rPr>
         <w:t>TM</w:t>
       </w:r>
-      <w:proofErr w:type="spellEnd"/>
       <w:r>
         <w:rPr>
           <w:i/>
@@ -369,7 +365,6 @@
         </w:tabs>
         <w:ind w:left="1080"/>
       </w:pPr>
-      <w:proofErr w:type="spellStart"/>
       <w:r>
         <w:rPr>
           <w:i/>
@@ -383,7 +378,6 @@
         </w:rPr>
         <w:t>TM</w:t>
       </w:r>
-      <w:proofErr w:type="spellEnd"/>
       <w:r>
         <w:rPr>
           <w:i/>
@@ -437,7 +431,6 @@
         </w:tabs>
         <w:ind w:left="1080"/>
       </w:pPr>
-      <w:proofErr w:type="spellStart"/>
       <w:r>
         <w:rPr>
           <w:i/>
@@ -451,7 +444,6 @@
         </w:rPr>
         <w:t>TM</w:t>
       </w:r>
-      <w:proofErr w:type="spellEnd"/>
       <w:r>
         <w:rPr>
           <w:i/>
@@ -493,7 +485,6 @@
         </w:tabs>
         <w:ind w:left="1080"/>
       </w:pPr>
-      <w:proofErr w:type="spellStart"/>
       <w:r>
         <w:rPr>
           <w:i/>
@@ -507,7 +498,6 @@
         </w:rPr>
         <w:t>TM</w:t>
       </w:r>
-      <w:proofErr w:type="spellEnd"/>
       <w:r>
         <w:rPr>
           <w:i/>
@@ -561,7 +551,6 @@
         </w:tabs>
         <w:ind w:left="1080"/>
       </w:pPr>
-      <w:proofErr w:type="spellStart"/>
       <w:r>
         <w:rPr>
           <w:i/>
@@ -575,7 +564,6 @@
         </w:rPr>
         <w:t>TM</w:t>
       </w:r>
-      <w:proofErr w:type="spellEnd"/>
       <w:r>
         <w:rPr>
           <w:i/>
@@ -629,7 +617,6 @@
         </w:tabs>
         <w:ind w:left="1080"/>
       </w:pPr>
-      <w:proofErr w:type="spellStart"/>
       <w:r>
         <w:rPr>
           <w:i/>
@@ -643,7 +630,6 @@
         </w:rPr>
         <w:t>TM</w:t>
       </w:r>
-      <w:proofErr w:type="spellEnd"/>
       <w:r>
         <w:rPr>
           <w:i/>
@@ -697,7 +683,6 @@
         </w:tabs>
         <w:ind w:left="1080"/>
       </w:pPr>
-      <w:proofErr w:type="spellStart"/>
       <w:r>
         <w:rPr>
           <w:i/>
@@ -711,7 +696,6 @@
         </w:rPr>
         <w:t>TM</w:t>
       </w:r>
-      <w:proofErr w:type="spellEnd"/>
       <w:r>
         <w:rPr>
           <w:i/>
@@ -765,7 +749,6 @@
         </w:tabs>
         <w:ind w:left="1080"/>
       </w:pPr>
-      <w:proofErr w:type="spellStart"/>
       <w:r>
         <w:rPr>
           <w:i/>
@@ -779,7 +762,6 @@
         </w:rPr>
         <w:t>TM</w:t>
       </w:r>
-      <w:proofErr w:type="spellEnd"/>
       <w:r>
         <w:rPr>
           <w:i/>
@@ -833,7 +815,6 @@
         </w:tabs>
         <w:ind w:left="1080"/>
       </w:pPr>
-      <w:proofErr w:type="spellStart"/>
       <w:r>
         <w:rPr>
           <w:i/>
@@ -847,7 +828,6 @@
         </w:rPr>
         <w:t>TM</w:t>
       </w:r>
-      <w:proofErr w:type="spellEnd"/>
       <w:r>
         <w:rPr>
           <w:i/>
@@ -901,7 +881,6 @@
         </w:tabs>
         <w:ind w:left="1080"/>
       </w:pPr>
-      <w:proofErr w:type="spellStart"/>
       <w:r>
         <w:rPr>
           <w:i/>
@@ -915,7 +894,6 @@
         </w:rPr>
         <w:t>TM</w:t>
       </w:r>
-      <w:proofErr w:type="spellEnd"/>
       <w:r>
         <w:rPr>
           <w:i/>
@@ -969,7 +947,6 @@
         </w:tabs>
         <w:ind w:left="1080"/>
       </w:pPr>
-      <w:proofErr w:type="spellStart"/>
       <w:r>
         <w:rPr>
           <w:i/>
@@ -983,7 +960,6 @@
         </w:rPr>
         <w:t>TM</w:t>
       </w:r>
-      <w:proofErr w:type="spellEnd"/>
       <w:r>
         <w:rPr>
           <w:i/>
@@ -1037,7 +1013,6 @@
         </w:tabs>
         <w:ind w:left="1080"/>
       </w:pPr>
-      <w:proofErr w:type="spellStart"/>
       <w:r>
         <w:rPr>
           <w:i/>
@@ -1051,7 +1026,6 @@
         </w:rPr>
         <w:t>TM</w:t>
       </w:r>
-      <w:proofErr w:type="spellEnd"/>
       <w:r>
         <w:rPr>
           <w:i/>
@@ -1105,7 +1079,6 @@
         </w:tabs>
         <w:ind w:left="1080"/>
       </w:pPr>
-      <w:proofErr w:type="spellStart"/>
       <w:r>
         <w:rPr>
           <w:i/>
@@ -1119,7 +1092,6 @@
         </w:rPr>
         <w:t>TM</w:t>
       </w:r>
-      <w:proofErr w:type="spellEnd"/>
       <w:r>
         <w:rPr>
           <w:i/>
@@ -1173,7 +1145,6 @@
         </w:tabs>
         <w:ind w:left="1080"/>
       </w:pPr>
-      <w:proofErr w:type="spellStart"/>
       <w:r>
         <w:rPr>
           <w:i/>
@@ -1187,7 +1158,6 @@
         </w:rPr>
         <w:t>TM</w:t>
       </w:r>
-      <w:proofErr w:type="spellEnd"/>
       <w:r>
         <w:rPr>
           <w:i/>
@@ -1241,7 +1211,6 @@
         </w:tabs>
         <w:ind w:left="1080"/>
       </w:pPr>
-      <w:proofErr w:type="spellStart"/>
       <w:r>
         <w:rPr>
           <w:i/>
@@ -1255,7 +1224,6 @@
         </w:rPr>
         <w:t>TM</w:t>
       </w:r>
-      <w:proofErr w:type="spellEnd"/>
       <w:r>
         <w:rPr>
           <w:i/>
@@ -1309,7 +1277,6 @@
         </w:tabs>
         <w:ind w:left="1080"/>
       </w:pPr>
-      <w:proofErr w:type="spellStart"/>
       <w:r>
         <w:rPr>
           <w:i/>
@@ -1323,7 +1290,6 @@
         </w:rPr>
         <w:t>TM</w:t>
       </w:r>
-      <w:proofErr w:type="spellEnd"/>
       <w:r>
         <w:rPr>
           <w:i/>
@@ -1377,7 +1343,6 @@
         </w:tabs>
         <w:ind w:left="1080"/>
       </w:pPr>
-      <w:proofErr w:type="spellStart"/>
       <w:r>
         <w:rPr>
           <w:i/>
@@ -1391,7 +1356,6 @@
         </w:rPr>
         <w:t>TM</w:t>
       </w:r>
-      <w:proofErr w:type="spellEnd"/>
       <w:r>
         <w:rPr>
           <w:i/>
@@ -1445,7 +1409,6 @@
         </w:tabs>
         <w:ind w:left="1080"/>
       </w:pPr>
-      <w:proofErr w:type="spellStart"/>
       <w:r>
         <w:rPr>
           <w:i/>
@@ -1459,7 +1422,6 @@
         </w:rPr>
         <w:t>TM</w:t>
       </w:r>
-      <w:proofErr w:type="spellEnd"/>
       <w:r>
         <w:rPr>
           <w:i/>
@@ -1513,7 +1475,6 @@
         </w:tabs>
         <w:ind w:left="1080"/>
       </w:pPr>
-      <w:proofErr w:type="spellStart"/>
       <w:r>
         <w:rPr>
           <w:i/>
@@ -1527,7 +1488,6 @@
         </w:rPr>
         <w:t>TM</w:t>
       </w:r>
-      <w:proofErr w:type="spellEnd"/>
       <w:r>
         <w:rPr>
           <w:i/>
@@ -1581,7 +1541,6 @@
         </w:tabs>
         <w:ind w:left="1080"/>
       </w:pPr>
-      <w:proofErr w:type="spellStart"/>
       <w:r>
         <w:rPr>
           <w:i/>
@@ -1595,7 +1554,6 @@
         </w:rPr>
         <w:t>TM</w:t>
       </w:r>
-      <w:proofErr w:type="spellEnd"/>
       <w:r>
         <w:rPr>
           <w:i/>
@@ -1649,7 +1607,6 @@
         </w:tabs>
         <w:ind w:left="1080"/>
       </w:pPr>
-      <w:proofErr w:type="spellStart"/>
       <w:r>
         <w:rPr>
           <w:i/>
@@ -1663,7 +1620,6 @@
         </w:rPr>
         <w:t>TM</w:t>
       </w:r>
-      <w:proofErr w:type="spellEnd"/>
       <w:r>
         <w:rPr>
           <w:i/>
@@ -1717,7 +1673,6 @@
         </w:tabs>
         <w:ind w:left="1080"/>
       </w:pPr>
-      <w:proofErr w:type="spellStart"/>
       <w:r>
         <w:rPr>
           <w:i/>
@@ -1731,7 +1686,6 @@
         </w:rPr>
         <w:t>TM</w:t>
       </w:r>
-      <w:proofErr w:type="spellEnd"/>
       <w:r>
         <w:rPr>
           <w:i/>
@@ -1785,7 +1739,6 @@
         </w:tabs>
         <w:ind w:left="1080"/>
       </w:pPr>
-      <w:proofErr w:type="spellStart"/>
       <w:r>
         <w:rPr>
           <w:i/>
@@ -1799,7 +1752,6 @@
         </w:rPr>
         <w:t>TM</w:t>
       </w:r>
-      <w:proofErr w:type="spellEnd"/>
       <w:r>
         <w:rPr>
           <w:i/>
@@ -1853,7 +1805,6 @@
         </w:tabs>
         <w:ind w:left="1080"/>
       </w:pPr>
-      <w:proofErr w:type="spellStart"/>
       <w:r>
         <w:rPr>
           <w:i/>
@@ -1867,7 +1818,6 @@
         </w:rPr>
         <w:t>TM</w:t>
       </w:r>
-      <w:proofErr w:type="spellEnd"/>
       <w:r>
         <w:rPr>
           <w:i/>
@@ -1909,7 +1859,6 @@
         </w:tabs>
         <w:ind w:left="1080"/>
       </w:pPr>
-      <w:proofErr w:type="spellStart"/>
       <w:r>
         <w:rPr>
           <w:i/>
@@ -1923,7 +1872,6 @@
         </w:rPr>
         <w:t>TM</w:t>
       </w:r>
-      <w:proofErr w:type="spellEnd"/>
       <w:r>
         <w:rPr>
           <w:i/>
@@ -1977,7 +1925,6 @@
         </w:tabs>
         <w:ind w:left="1080"/>
       </w:pPr>
-      <w:proofErr w:type="spellStart"/>
       <w:r>
         <w:rPr>
           <w:i/>
@@ -1991,7 +1938,6 @@
         </w:rPr>
         <w:t>TM</w:t>
       </w:r>
-      <w:proofErr w:type="spellEnd"/>
       <w:r>
         <w:rPr>
           <w:i/>
@@ -2045,7 +1991,6 @@
         </w:tabs>
         <w:ind w:left="1080"/>
       </w:pPr>
-      <w:proofErr w:type="spellStart"/>
       <w:r>
         <w:rPr>
           <w:i/>
@@ -2059,7 +2004,6 @@
         </w:rPr>
         <w:t>TM</w:t>
       </w:r>
-      <w:proofErr w:type="spellEnd"/>
       <w:r>
         <w:rPr>
           <w:i/>
@@ -2113,7 +2057,6 @@
         </w:tabs>
         <w:ind w:left="1080"/>
       </w:pPr>
-      <w:proofErr w:type="spellStart"/>
       <w:r>
         <w:rPr>
           <w:i/>
@@ -2127,7 +2070,6 @@
         </w:rPr>
         <w:t>TM</w:t>
       </w:r>
-      <w:proofErr w:type="spellEnd"/>
       <w:r>
         <w:rPr>
           <w:i/>
@@ -2181,7 +2123,6 @@
         </w:tabs>
         <w:ind w:left="1080"/>
       </w:pPr>
-      <w:proofErr w:type="spellStart"/>
       <w:r>
         <w:rPr>
           <w:i/>
@@ -2195,7 +2136,6 @@
         </w:rPr>
         <w:t>TM</w:t>
       </w:r>
-      <w:proofErr w:type="spellEnd"/>
       <w:r>
         <w:rPr>
           <w:i/>
@@ -2249,7 +2189,6 @@
         </w:tabs>
         <w:ind w:left="1080"/>
       </w:pPr>
-      <w:proofErr w:type="spellStart"/>
       <w:r>
         <w:rPr>
           <w:i/>
@@ -2263,7 +2202,6 @@
         </w:rPr>
         <w:t>TM</w:t>
       </w:r>
-      <w:proofErr w:type="spellEnd"/>
       <w:r>
         <w:rPr>
           <w:i/>
@@ -2305,7 +2243,6 @@
         </w:tabs>
         <w:ind w:left="1080"/>
       </w:pPr>
-      <w:proofErr w:type="spellStart"/>
       <w:r>
         <w:rPr>
           <w:i/>
@@ -2319,7 +2256,6 @@
         </w:rPr>
         <w:t>TM</w:t>
       </w:r>
-      <w:proofErr w:type="spellEnd"/>
       <w:r>
         <w:rPr>
           <w:i/>
@@ -2361,7 +2297,6 @@
         </w:tabs>
         <w:ind w:left="1080"/>
       </w:pPr>
-      <w:proofErr w:type="spellStart"/>
       <w:r>
         <w:rPr>
           <w:i/>
@@ -2375,7 +2310,6 @@
         </w:rPr>
         <w:t>TM</w:t>
       </w:r>
-      <w:proofErr w:type="spellEnd"/>
       <w:r>
         <w:rPr>
           <w:i/>
@@ -2417,7 +2351,6 @@
         </w:tabs>
         <w:ind w:left="1080"/>
       </w:pPr>
-      <w:proofErr w:type="spellStart"/>
       <w:r>
         <w:rPr>
           <w:i/>
@@ -2431,7 +2364,6 @@
         </w:rPr>
         <w:t>TM</w:t>
       </w:r>
-      <w:proofErr w:type="spellEnd"/>
       <w:r>
         <w:rPr>
           <w:i/>
@@ -2473,7 +2405,6 @@
         </w:tabs>
         <w:ind w:left="1080"/>
       </w:pPr>
-      <w:proofErr w:type="spellStart"/>
       <w:r>
         <w:rPr>
           <w:i/>
@@ -2487,7 +2418,6 @@
         </w:rPr>
         <w:t>TM</w:t>
       </w:r>
-      <w:proofErr w:type="spellEnd"/>
       <w:r>
         <w:rPr>
           <w:i/>
@@ -2529,7 +2459,6 @@
         </w:tabs>
         <w:ind w:left="1080"/>
       </w:pPr>
-      <w:proofErr w:type="spellStart"/>
       <w:r>
         <w:rPr>
           <w:i/>
@@ -2544,7 +2473,6 @@
         </w:rPr>
         <w:t>TM</w:t>
       </w:r>
-      <w:proofErr w:type="spellEnd"/>
       <w:r>
         <w:rPr>
           <w:i/>
@@ -2586,7 +2514,6 @@
         </w:tabs>
         <w:ind w:left="1080"/>
       </w:pPr>
-      <w:proofErr w:type="spellStart"/>
       <w:r>
         <w:rPr>
           <w:i/>
@@ -2600,7 +2527,6 @@
         </w:rPr>
         <w:t>TM</w:t>
       </w:r>
-      <w:proofErr w:type="spellEnd"/>
       <w:r>
         <w:rPr>
           <w:i/>
@@ -2642,7 +2568,6 @@
         </w:tabs>
         <w:ind w:left="1080"/>
       </w:pPr>
-      <w:proofErr w:type="spellStart"/>
       <w:r>
         <w:rPr>
           <w:i/>
@@ -2656,7 +2581,6 @@
         </w:rPr>
         <w:t>TM</w:t>
       </w:r>
-      <w:proofErr w:type="spellEnd"/>
       <w:r>
         <w:rPr>
           <w:i/>
@@ -2698,7 +2622,6 @@
         </w:tabs>
         <w:ind w:left="1080"/>
       </w:pPr>
-      <w:proofErr w:type="spellStart"/>
       <w:r>
         <w:rPr>
           <w:i/>
@@ -2712,7 +2635,6 @@
         </w:rPr>
         <w:t>TM</w:t>
       </w:r>
-      <w:proofErr w:type="spellEnd"/>
       <w:r>
         <w:rPr>
           <w:i/>
@@ -2754,7 +2676,6 @@
         </w:tabs>
         <w:ind w:left="1080"/>
       </w:pPr>
-      <w:proofErr w:type="spellStart"/>
       <w:r>
         <w:rPr>
           <w:i/>
@@ -2768,7 +2689,6 @@
         </w:rPr>
         <w:t>TM</w:t>
       </w:r>
-      <w:proofErr w:type="spellEnd"/>
       <w:r>
         <w:rPr>
           <w:i/>
@@ -2810,7 +2730,6 @@
         </w:tabs>
         <w:ind w:left="1080"/>
       </w:pPr>
-      <w:proofErr w:type="spellStart"/>
       <w:r>
         <w:rPr>
           <w:i/>
@@ -2824,7 +2743,6 @@
         </w:rPr>
         <w:t>TM</w:t>
       </w:r>
-      <w:proofErr w:type="spellEnd"/>
       <w:r>
         <w:rPr>
           <w:i/>
@@ -2866,7 +2784,6 @@
         </w:tabs>
         <w:ind w:left="1080"/>
       </w:pPr>
-      <w:proofErr w:type="spellStart"/>
       <w:r>
         <w:rPr>
           <w:i/>
@@ -2880,7 +2797,6 @@
         </w:rPr>
         <w:t>TM</w:t>
       </w:r>
-      <w:proofErr w:type="spellEnd"/>
       <w:r>
         <w:rPr>
           <w:i/>
@@ -2922,7 +2838,6 @@
         </w:tabs>
         <w:ind w:left="1080"/>
       </w:pPr>
-      <w:proofErr w:type="spellStart"/>
       <w:r>
         <w:rPr>
           <w:i/>
@@ -2936,7 +2851,6 @@
         </w:rPr>
         <w:t>TM</w:t>
       </w:r>
-      <w:proofErr w:type="spellEnd"/>
       <w:r>
         <w:rPr>
           <w:i/>
@@ -2978,7 +2892,6 @@
         </w:tabs>
         <w:ind w:left="1080"/>
       </w:pPr>
-      <w:proofErr w:type="spellStart"/>
       <w:r>
         <w:rPr>
           <w:i/>
@@ -2992,7 +2905,6 @@
         </w:rPr>
         <w:t>TM</w:t>
       </w:r>
-      <w:proofErr w:type="spellEnd"/>
       <w:r>
         <w:rPr>
           <w:i/>
@@ -3034,7 +2946,6 @@
         </w:tabs>
         <w:ind w:left="1080"/>
       </w:pPr>
-      <w:proofErr w:type="spellStart"/>
       <w:r>
         <w:rPr>
           <w:i/>
@@ -3048,7 +2959,6 @@
         </w:rPr>
         <w:t>TM</w:t>
       </w:r>
-      <w:proofErr w:type="spellEnd"/>
       <w:r>
         <w:rPr>
           <w:i/>
@@ -3090,7 +3000,6 @@
         </w:tabs>
         <w:ind w:left="1080"/>
       </w:pPr>
-      <w:proofErr w:type="spellStart"/>
       <w:r>
         <w:rPr>
           <w:i/>
@@ -3104,7 +3013,6 @@
         </w:rPr>
         <w:t>TM</w:t>
       </w:r>
-      <w:proofErr w:type="spellEnd"/>
       <w:r>
         <w:rPr>
           <w:i/>
@@ -3146,7 +3054,6 @@
         </w:tabs>
         <w:ind w:left="1080"/>
       </w:pPr>
-      <w:proofErr w:type="spellStart"/>
       <w:r>
         <w:rPr>
           <w:i/>
@@ -3160,7 +3067,6 @@
         </w:rPr>
         <w:t>TM</w:t>
       </w:r>
-      <w:proofErr w:type="spellEnd"/>
       <w:r>
         <w:rPr>
           <w:i/>
@@ -3202,7 +3108,6 @@
         </w:tabs>
         <w:ind w:left="1080"/>
       </w:pPr>
-      <w:proofErr w:type="spellStart"/>
       <w:r>
         <w:rPr>
           <w:i/>
@@ -3216,7 +3121,6 @@
         </w:rPr>
         <w:t>TM</w:t>
       </w:r>
-      <w:proofErr w:type="spellEnd"/>
       <w:r>
         <w:rPr>
           <w:i/>
@@ -3258,7 +3162,6 @@
         </w:tabs>
         <w:ind w:left="1080"/>
       </w:pPr>
-      <w:proofErr w:type="spellStart"/>
       <w:r>
         <w:rPr>
           <w:i/>
@@ -3272,7 +3175,6 @@
         </w:rPr>
         <w:t>TM</w:t>
       </w:r>
-      <w:proofErr w:type="spellEnd"/>
       <w:r>
         <w:rPr>
           <w:i/>
@@ -3314,7 +3216,6 @@
         </w:tabs>
         <w:ind w:left="1080"/>
       </w:pPr>
-      <w:proofErr w:type="spellStart"/>
       <w:r>
         <w:rPr>
           <w:i/>
@@ -3328,7 +3229,6 @@
         </w:rPr>
         <w:t>TM</w:t>
       </w:r>
-      <w:proofErr w:type="spellEnd"/>
       <w:r>
         <w:rPr>
           <w:i/>
@@ -3370,7 +3270,6 @@
         </w:tabs>
         <w:ind w:left="1080"/>
       </w:pPr>
-      <w:proofErr w:type="spellStart"/>
       <w:r>
         <w:rPr>
           <w:i/>
@@ -3384,7 +3283,6 @@
         </w:rPr>
         <w:t>TM</w:t>
       </w:r>
-      <w:proofErr w:type="spellEnd"/>
       <w:r>
         <w:rPr>
           <w:i/>
@@ -3426,7 +3324,6 @@
         </w:tabs>
         <w:ind w:left="1080"/>
       </w:pPr>
-      <w:proofErr w:type="spellStart"/>
       <w:r>
         <w:rPr>
           <w:i/>
@@ -3440,7 +3337,6 @@
         </w:rPr>
         <w:t>TM</w:t>
       </w:r>
-      <w:proofErr w:type="spellEnd"/>
       <w:r>
         <w:rPr>
           <w:i/>
@@ -3482,7 +3378,6 @@
         </w:tabs>
         <w:ind w:left="1080"/>
       </w:pPr>
-      <w:proofErr w:type="spellStart"/>
       <w:r>
         <w:rPr>
           <w:i/>
@@ -3496,7 +3391,6 @@
         </w:rPr>
         <w:t>TM</w:t>
       </w:r>
-      <w:proofErr w:type="spellEnd"/>
       <w:r>
         <w:rPr>
           <w:i/>
@@ -3538,7 +3432,6 @@
         </w:tabs>
         <w:ind w:left="1080"/>
       </w:pPr>
-      <w:proofErr w:type="spellStart"/>
       <w:r>
         <w:rPr>
           <w:i/>
@@ -3552,7 +3445,6 @@
         </w:rPr>
         <w:t>TM</w:t>
       </w:r>
-      <w:proofErr w:type="spellEnd"/>
       <w:r>
         <w:rPr>
           <w:i/>
@@ -3594,7 +3486,6 @@
         </w:tabs>
         <w:ind w:left="1080"/>
       </w:pPr>
-      <w:proofErr w:type="spellStart"/>
       <w:r>
         <w:rPr>
           <w:i/>
@@ -3608,7 +3499,6 @@
         </w:rPr>
         <w:t>TM</w:t>
       </w:r>
-      <w:proofErr w:type="spellEnd"/>
       <w:r>
         <w:rPr>
           <w:i/>
@@ -3631,21 +3521,7 @@
         <w:rPr>
           <w:i/>
         </w:rPr>
-        <w:t xml:space="preserve">Part 54: </w:t>
-      </w:r>
-      <w:proofErr w:type="gramStart"/>
-      <w:r>
-        <w:rPr>
-          <w:i/>
-        </w:rPr>
-        <w:t>Unix</w:t>
-      </w:r>
-      <w:proofErr w:type="gramEnd"/>
-      <w:r>
-        <w:rPr>
-          <w:i/>
-        </w:rPr>
-        <w:t xml:space="preserve"> File Object</w:t>
+        <w:t>Part 54: Unix File Object</w:t>
       </w:r>
       <w:r>
         <w:t>. [URI]</w:t>
@@ -3664,7 +3540,6 @@
         </w:tabs>
         <w:ind w:left="1080"/>
       </w:pPr>
-      <w:proofErr w:type="spellStart"/>
       <w:r>
         <w:rPr>
           <w:i/>
@@ -3678,7 +3553,6 @@
         </w:rPr>
         <w:t>TM</w:t>
       </w:r>
-      <w:proofErr w:type="spellEnd"/>
       <w:r>
         <w:rPr>
           <w:i/>
@@ -3720,7 +3594,6 @@
         </w:tabs>
         <w:ind w:left="1080"/>
       </w:pPr>
-      <w:proofErr w:type="spellStart"/>
       <w:r>
         <w:rPr>
           <w:i/>
@@ -3734,7 +3607,6 @@
         </w:rPr>
         <w:t>TM</w:t>
       </w:r>
-      <w:proofErr w:type="spellEnd"/>
       <w:r>
         <w:rPr>
           <w:i/>
@@ -3757,21 +3629,7 @@
         <w:rPr>
           <w:i/>
         </w:rPr>
-        <w:t xml:space="preserve">Part 56: </w:t>
-      </w:r>
-      <w:proofErr w:type="gramStart"/>
-      <w:r>
-        <w:rPr>
-          <w:i/>
-        </w:rPr>
-        <w:t>Unix</w:t>
-      </w:r>
-      <w:proofErr w:type="gramEnd"/>
-      <w:r>
-        <w:rPr>
-          <w:i/>
-        </w:rPr>
-        <w:t xml:space="preserve"> Pipe Object</w:t>
+        <w:t>Part 56: Unix Pipe Object</w:t>
       </w:r>
       <w:r>
         <w:t>. [URI]</w:t>
@@ -3790,7 +3648,6 @@
         </w:tabs>
         <w:ind w:left="1080"/>
       </w:pPr>
-      <w:proofErr w:type="spellStart"/>
       <w:r>
         <w:rPr>
           <w:i/>
@@ -3804,7 +3661,6 @@
         </w:rPr>
         <w:t>TM</w:t>
       </w:r>
-      <w:proofErr w:type="spellEnd"/>
       <w:r>
         <w:rPr>
           <w:i/>
@@ -3827,21 +3683,7 @@
         <w:rPr>
           <w:i/>
         </w:rPr>
-        <w:t xml:space="preserve">Part 57: </w:t>
-      </w:r>
-      <w:proofErr w:type="gramStart"/>
-      <w:r>
-        <w:rPr>
-          <w:i/>
-        </w:rPr>
-        <w:t>Unix</w:t>
-      </w:r>
-      <w:proofErr w:type="gramEnd"/>
-      <w:r>
-        <w:rPr>
-          <w:i/>
-        </w:rPr>
-        <w:t xml:space="preserve"> Process Object</w:t>
+        <w:t>Part 57: Unix Process Object</w:t>
       </w:r>
       <w:r>
         <w:t>. [URI]</w:t>
@@ -3860,7 +3702,6 @@
         </w:tabs>
         <w:ind w:left="1080"/>
       </w:pPr>
-      <w:proofErr w:type="spellStart"/>
       <w:r>
         <w:rPr>
           <w:i/>
@@ -3874,7 +3715,6 @@
         </w:rPr>
         <w:t>TM</w:t>
       </w:r>
-      <w:proofErr w:type="spellEnd"/>
       <w:r>
         <w:rPr>
           <w:i/>
@@ -3897,21 +3737,7 @@
         <w:rPr>
           <w:i/>
         </w:rPr>
-        <w:t xml:space="preserve">Part 58: </w:t>
-      </w:r>
-      <w:proofErr w:type="gramStart"/>
-      <w:r>
-        <w:rPr>
-          <w:i/>
-        </w:rPr>
-        <w:t>Unix</w:t>
-      </w:r>
-      <w:proofErr w:type="gramEnd"/>
-      <w:r>
-        <w:rPr>
-          <w:i/>
-        </w:rPr>
-        <w:t xml:space="preserve"> User Account Object</w:t>
+        <w:t>Part 58: Unix User Account Object</w:t>
       </w:r>
       <w:r>
         <w:t>. [URI]</w:t>
@@ -3930,7 +3756,6 @@
         </w:tabs>
         <w:ind w:left="1080"/>
       </w:pPr>
-      <w:proofErr w:type="spellStart"/>
       <w:r>
         <w:rPr>
           <w:i/>
@@ -3944,7 +3769,6 @@
         </w:rPr>
         <w:t>TM</w:t>
       </w:r>
-      <w:proofErr w:type="spellEnd"/>
       <w:r>
         <w:rPr>
           <w:i/>
@@ -3967,21 +3791,7 @@
         <w:rPr>
           <w:i/>
         </w:rPr>
-        <w:t xml:space="preserve">Part 59: </w:t>
-      </w:r>
-      <w:proofErr w:type="gramStart"/>
-      <w:r>
-        <w:rPr>
-          <w:i/>
-        </w:rPr>
-        <w:t>Unix</w:t>
-      </w:r>
-      <w:proofErr w:type="gramEnd"/>
-      <w:r>
-        <w:rPr>
-          <w:i/>
-        </w:rPr>
-        <w:t xml:space="preserve"> Volume Object</w:t>
+        <w:t>Part 59: Unix Volume Object</w:t>
       </w:r>
       <w:r>
         <w:t>. [URI]</w:t>
@@ -4000,7 +3810,6 @@
         </w:tabs>
         <w:ind w:left="1080"/>
       </w:pPr>
-      <w:proofErr w:type="spellStart"/>
       <w:r>
         <w:rPr>
           <w:i/>
@@ -4014,7 +3823,6 @@
         </w:rPr>
         <w:t>TM</w:t>
       </w:r>
-      <w:proofErr w:type="spellEnd"/>
       <w:r>
         <w:rPr>
           <w:i/>
@@ -4068,7 +3876,6 @@
         </w:tabs>
         <w:ind w:left="1080"/>
       </w:pPr>
-      <w:proofErr w:type="spellStart"/>
       <w:r>
         <w:rPr>
           <w:i/>
@@ -4082,7 +3889,6 @@
         </w:rPr>
         <w:t>TM</w:t>
       </w:r>
-      <w:proofErr w:type="spellEnd"/>
       <w:r>
         <w:rPr>
           <w:i/>
@@ -4124,7 +3930,6 @@
         </w:tabs>
         <w:ind w:left="1080"/>
       </w:pPr>
-      <w:proofErr w:type="spellStart"/>
       <w:r>
         <w:rPr>
           <w:i/>
@@ -4138,7 +3943,6 @@
         </w:rPr>
         <w:t>TM</w:t>
       </w:r>
-      <w:proofErr w:type="spellEnd"/>
       <w:r>
         <w:rPr>
           <w:i/>
@@ -4180,7 +3984,6 @@
         </w:tabs>
         <w:ind w:left="1080"/>
       </w:pPr>
-      <w:proofErr w:type="spellStart"/>
       <w:r>
         <w:rPr>
           <w:i/>
@@ -4194,7 +3997,6 @@
         </w:rPr>
         <w:t>TM</w:t>
       </w:r>
-      <w:proofErr w:type="spellEnd"/>
       <w:r>
         <w:rPr>
           <w:i/>
@@ -4236,7 +4038,6 @@
         </w:tabs>
         <w:ind w:left="1080"/>
       </w:pPr>
-      <w:proofErr w:type="spellStart"/>
       <w:r>
         <w:rPr>
           <w:i/>
@@ -4250,7 +4051,6 @@
         </w:rPr>
         <w:t>TM</w:t>
       </w:r>
-      <w:proofErr w:type="spellEnd"/>
       <w:r>
         <w:rPr>
           <w:i/>
@@ -4292,7 +4092,6 @@
         </w:tabs>
         <w:ind w:left="1080"/>
       </w:pPr>
-      <w:proofErr w:type="spellStart"/>
       <w:r>
         <w:rPr>
           <w:i/>
@@ -4306,7 +4105,6 @@
         </w:rPr>
         <w:t>TM</w:t>
       </w:r>
-      <w:proofErr w:type="spellEnd"/>
       <w:r>
         <w:rPr>
           <w:i/>
@@ -4348,7 +4146,6 @@
         </w:tabs>
         <w:ind w:left="1080"/>
       </w:pPr>
-      <w:proofErr w:type="spellStart"/>
       <w:r>
         <w:rPr>
           <w:i/>
@@ -4362,7 +4159,6 @@
         </w:rPr>
         <w:t>TM</w:t>
       </w:r>
-      <w:proofErr w:type="spellEnd"/>
       <w:r>
         <w:rPr>
           <w:i/>
@@ -4404,7 +4200,6 @@
         </w:tabs>
         <w:ind w:left="1080"/>
       </w:pPr>
-      <w:proofErr w:type="spellStart"/>
       <w:r>
         <w:rPr>
           <w:i/>
@@ -4418,7 +4213,6 @@
         </w:rPr>
         <w:t>TM</w:t>
       </w:r>
-      <w:proofErr w:type="spellEnd"/>
       <w:r>
         <w:rPr>
           <w:i/>
@@ -4460,7 +4254,6 @@
         </w:tabs>
         <w:ind w:left="1080"/>
       </w:pPr>
-      <w:proofErr w:type="spellStart"/>
       <w:r>
         <w:rPr>
           <w:i/>
@@ -4474,7 +4267,6 @@
         </w:rPr>
         <w:t>TM</w:t>
       </w:r>
-      <w:proofErr w:type="spellEnd"/>
       <w:r>
         <w:rPr>
           <w:i/>
@@ -4516,7 +4308,6 @@
         </w:tabs>
         <w:ind w:left="1080"/>
       </w:pPr>
-      <w:proofErr w:type="spellStart"/>
       <w:r>
         <w:rPr>
           <w:i/>
@@ -4530,7 +4321,6 @@
         </w:rPr>
         <w:t>TM</w:t>
       </w:r>
-      <w:proofErr w:type="spellEnd"/>
       <w:r>
         <w:rPr>
           <w:i/>
@@ -4572,7 +4362,6 @@
         </w:tabs>
         <w:ind w:left="1080"/>
       </w:pPr>
-      <w:proofErr w:type="spellStart"/>
       <w:r>
         <w:rPr>
           <w:i/>
@@ -4586,7 +4375,6 @@
         </w:rPr>
         <w:t>TM</w:t>
       </w:r>
-      <w:proofErr w:type="spellEnd"/>
       <w:r>
         <w:rPr>
           <w:i/>
@@ -4628,7 +4416,6 @@
         </w:tabs>
         <w:ind w:left="1080"/>
       </w:pPr>
-      <w:proofErr w:type="spellStart"/>
       <w:r>
         <w:rPr>
           <w:i/>
@@ -4642,7 +4429,6 @@
         </w:rPr>
         <w:t>TM</w:t>
       </w:r>
-      <w:proofErr w:type="spellEnd"/>
       <w:r>
         <w:rPr>
           <w:i/>
@@ -4684,7 +4470,6 @@
         </w:tabs>
         <w:ind w:left="1080"/>
       </w:pPr>
-      <w:proofErr w:type="spellStart"/>
       <w:r>
         <w:rPr>
           <w:i/>
@@ -4698,7 +4483,6 @@
         </w:rPr>
         <w:t>TM</w:t>
       </w:r>
-      <w:proofErr w:type="spellEnd"/>
       <w:r>
         <w:rPr>
           <w:i/>
@@ -4740,7 +4524,6 @@
         </w:tabs>
         <w:ind w:left="1080"/>
       </w:pPr>
-      <w:proofErr w:type="spellStart"/>
       <w:r>
         <w:rPr>
           <w:i/>
@@ -4754,7 +4537,6 @@
         </w:rPr>
         <w:t>TM</w:t>
       </w:r>
-      <w:proofErr w:type="spellEnd"/>
       <w:r>
         <w:rPr>
           <w:i/>
@@ -4796,7 +4578,6 @@
         </w:tabs>
         <w:ind w:left="1080"/>
       </w:pPr>
-      <w:proofErr w:type="spellStart"/>
       <w:r>
         <w:rPr>
           <w:i/>
@@ -4810,7 +4591,6 @@
         </w:rPr>
         <w:t>TM</w:t>
       </w:r>
-      <w:proofErr w:type="spellEnd"/>
       <w:r>
         <w:rPr>
           <w:i/>
@@ -4852,7 +4632,6 @@
         </w:tabs>
         <w:ind w:left="1080"/>
       </w:pPr>
-      <w:proofErr w:type="spellStart"/>
       <w:r>
         <w:rPr>
           <w:i/>
@@ -4866,7 +4645,6 @@
         </w:rPr>
         <w:t>TM</w:t>
       </w:r>
-      <w:proofErr w:type="spellEnd"/>
       <w:r>
         <w:rPr>
           <w:i/>
@@ -4908,7 +4686,6 @@
         </w:tabs>
         <w:ind w:left="1080"/>
       </w:pPr>
-      <w:proofErr w:type="spellStart"/>
       <w:r>
         <w:rPr>
           <w:i/>
@@ -4922,7 +4699,6 @@
         </w:rPr>
         <w:t>TM</w:t>
       </w:r>
-      <w:proofErr w:type="spellEnd"/>
       <w:r>
         <w:rPr>
           <w:i/>
@@ -4964,7 +4740,6 @@
         </w:tabs>
         <w:ind w:left="1080"/>
       </w:pPr>
-      <w:proofErr w:type="spellStart"/>
       <w:r>
         <w:rPr>
           <w:i/>
@@ -4978,7 +4753,6 @@
         </w:rPr>
         <w:t>TM</w:t>
       </w:r>
-      <w:proofErr w:type="spellEnd"/>
       <w:r>
         <w:rPr>
           <w:i/>
@@ -5020,7 +4794,6 @@
         </w:tabs>
         <w:ind w:left="1080"/>
       </w:pPr>
-      <w:proofErr w:type="spellStart"/>
       <w:r>
         <w:rPr>
           <w:i/>
@@ -5034,7 +4807,6 @@
         </w:rPr>
         <w:t>TM</w:t>
       </w:r>
-      <w:proofErr w:type="spellEnd"/>
       <w:r>
         <w:rPr>
           <w:i/>
@@ -5076,7 +4848,6 @@
         </w:tabs>
         <w:ind w:left="1080"/>
       </w:pPr>
-      <w:proofErr w:type="spellStart"/>
       <w:r>
         <w:rPr>
           <w:i/>
@@ -5090,7 +4861,6 @@
         </w:rPr>
         <w:t>TM</w:t>
       </w:r>
-      <w:proofErr w:type="spellEnd"/>
       <w:r>
         <w:rPr>
           <w:i/>
@@ -5132,7 +4902,6 @@
         </w:tabs>
         <w:ind w:left="1080"/>
       </w:pPr>
-      <w:proofErr w:type="spellStart"/>
       <w:r>
         <w:rPr>
           <w:i/>
@@ -5146,7 +4915,6 @@
         </w:rPr>
         <w:t>TM</w:t>
       </w:r>
-      <w:proofErr w:type="spellEnd"/>
       <w:r>
         <w:rPr>
           <w:i/>
@@ -5188,7 +4956,6 @@
         </w:tabs>
         <w:ind w:left="1080"/>
       </w:pPr>
-      <w:proofErr w:type="spellStart"/>
       <w:r>
         <w:rPr>
           <w:i/>
@@ -5202,7 +4969,6 @@
         </w:rPr>
         <w:t>TM</w:t>
       </w:r>
-      <w:proofErr w:type="spellEnd"/>
       <w:r>
         <w:rPr>
           <w:i/>
@@ -5244,7 +5010,6 @@
         </w:tabs>
         <w:ind w:left="1080"/>
       </w:pPr>
-      <w:proofErr w:type="spellStart"/>
       <w:r>
         <w:rPr>
           <w:i/>
@@ -5258,7 +5023,6 @@
         </w:rPr>
         <w:t>TM</w:t>
       </w:r>
-      <w:proofErr w:type="spellEnd"/>
       <w:r>
         <w:rPr>
           <w:i/>
@@ -5300,7 +5064,6 @@
         </w:tabs>
         <w:ind w:left="1080"/>
       </w:pPr>
-      <w:proofErr w:type="spellStart"/>
       <w:r>
         <w:rPr>
           <w:i/>
@@ -5314,7 +5077,6 @@
         </w:rPr>
         <w:t>TM</w:t>
       </w:r>
-      <w:proofErr w:type="spellEnd"/>
       <w:r>
         <w:rPr>
           <w:i/>
@@ -5356,7 +5118,6 @@
         </w:tabs>
         <w:ind w:left="1080"/>
       </w:pPr>
-      <w:proofErr w:type="spellStart"/>
       <w:r>
         <w:rPr>
           <w:i/>
@@ -5370,7 +5131,6 @@
         </w:rPr>
         <w:t>TM</w:t>
       </w:r>
-      <w:proofErr w:type="spellEnd"/>
       <w:r>
         <w:rPr>
           <w:i/>
@@ -5412,7 +5172,6 @@
         </w:tabs>
         <w:ind w:left="1080"/>
       </w:pPr>
-      <w:proofErr w:type="spellStart"/>
       <w:r>
         <w:rPr>
           <w:i/>
@@ -5426,7 +5185,6 @@
         </w:rPr>
         <w:t>TM</w:t>
       </w:r>
-      <w:proofErr w:type="spellEnd"/>
       <w:r>
         <w:rPr>
           <w:i/>
@@ -5468,7 +5226,6 @@
         </w:tabs>
         <w:ind w:left="1080"/>
       </w:pPr>
-      <w:proofErr w:type="spellStart"/>
       <w:r>
         <w:rPr>
           <w:i/>
@@ -5482,7 +5239,6 @@
         </w:rPr>
         <w:t>TM</w:t>
       </w:r>
-      <w:proofErr w:type="spellEnd"/>
       <w:r>
         <w:rPr>
           <w:i/>
@@ -5524,7 +5280,6 @@
         </w:tabs>
         <w:ind w:left="1080"/>
       </w:pPr>
-      <w:proofErr w:type="spellStart"/>
       <w:r>
         <w:rPr>
           <w:i/>
@@ -5538,7 +5293,6 @@
         </w:rPr>
         <w:t>TM</w:t>
       </w:r>
-      <w:proofErr w:type="spellEnd"/>
       <w:r>
         <w:rPr>
           <w:i/>
@@ -5580,7 +5334,6 @@
         </w:tabs>
         <w:ind w:left="1080"/>
       </w:pPr>
-      <w:proofErr w:type="spellStart"/>
       <w:r>
         <w:rPr>
           <w:i/>
@@ -5595,7 +5348,6 @@
         </w:rPr>
         <w:t>TM</w:t>
       </w:r>
-      <w:proofErr w:type="spellEnd"/>
       <w:r>
         <w:rPr>
           <w:i/>
@@ -5637,7 +5389,6 @@
         </w:tabs>
         <w:ind w:left="1080"/>
       </w:pPr>
-      <w:proofErr w:type="spellStart"/>
       <w:r>
         <w:rPr>
           <w:i/>
@@ -5651,7 +5402,6 @@
         </w:rPr>
         <w:t>TM</w:t>
       </w:r>
-      <w:proofErr w:type="spellEnd"/>
       <w:r>
         <w:rPr>
           <w:i/>
@@ -5693,7 +5443,6 @@
         </w:tabs>
         <w:ind w:left="1080"/>
       </w:pPr>
-      <w:proofErr w:type="spellStart"/>
       <w:r>
         <w:rPr>
           <w:i/>
@@ -5707,7 +5456,6 @@
         </w:rPr>
         <w:t>TM</w:t>
       </w:r>
-      <w:proofErr w:type="spellEnd"/>
       <w:r>
         <w:rPr>
           <w:i/>
@@ -5749,7 +5497,6 @@
         </w:tabs>
         <w:ind w:left="1080"/>
       </w:pPr>
-      <w:proofErr w:type="spellStart"/>
       <w:r>
         <w:rPr>
           <w:i/>
@@ -5763,7 +5510,6 @@
         </w:rPr>
         <w:t>TM</w:t>
       </w:r>
-      <w:proofErr w:type="spellEnd"/>
       <w:r>
         <w:rPr>
           <w:i/>
@@ -5805,7 +5551,6 @@
         </w:tabs>
         <w:ind w:left="1080"/>
       </w:pPr>
-      <w:proofErr w:type="spellStart"/>
       <w:r>
         <w:rPr>
           <w:i/>
@@ -5819,7 +5564,6 @@
         </w:rPr>
         <w:t>TM</w:t>
       </w:r>
-      <w:proofErr w:type="spellEnd"/>
       <w:r>
         <w:rPr>
           <w:i/>
@@ -5861,7 +5605,6 @@
         </w:tabs>
         <w:ind w:left="1080"/>
       </w:pPr>
-      <w:proofErr w:type="spellStart"/>
       <w:r>
         <w:rPr>
           <w:i/>
@@ -5875,7 +5618,6 @@
         </w:rPr>
         <w:t>TM</w:t>
       </w:r>
-      <w:proofErr w:type="spellEnd"/>
       <w:r>
         <w:rPr>
           <w:i/>
@@ -5917,7 +5659,6 @@
         </w:tabs>
         <w:ind w:left="1080"/>
       </w:pPr>
-      <w:proofErr w:type="spellStart"/>
       <w:r>
         <w:rPr>
           <w:i/>
@@ -5931,7 +5672,6 @@
         </w:rPr>
         <w:t>TM</w:t>
       </w:r>
-      <w:proofErr w:type="spellEnd"/>
       <w:r>
         <w:rPr>
           <w:i/>
@@ -5978,15 +5718,7 @@
         <w:pStyle w:val="Titlepageinfodescription"/>
       </w:pPr>
       <w:r>
-        <w:t xml:space="preserve">This specification is related </w:t>
-      </w:r>
-      <w:proofErr w:type="gramStart"/>
-      <w:r>
-        <w:t>to</w:t>
-      </w:r>
-      <w:proofErr w:type="gramEnd"/>
-      <w:r>
-        <w:t>:</w:t>
+        <w:t>This specification is related to:</w:t>
       </w:r>
     </w:p>
     <w:p>
@@ -6124,94 +5856,76 @@
           <w:rStyle w:val="Hyperlink"/>
           <w:color w:val="auto"/>
         </w:rPr>
-        <w:t>Initial publication URI</w:t>
-      </w:r>
-      <w:proofErr w:type="gramStart"/>
+        <w:t>Initial publication URI:</w:t>
+      </w:r>
       <w:r>
         <w:rPr>
           <w:rStyle w:val="Hyperlink"/>
           <w:color w:val="auto"/>
         </w:rPr>
-        <w:t>:</w:t>
-      </w:r>
-      <w:proofErr w:type="gramEnd"/>
+        <w:br/>
+      </w:r>
       <w:r>
         <w:rPr>
           <w:rStyle w:val="Hyperlink"/>
           <w:color w:val="auto"/>
         </w:rPr>
-        <w:br/>
+        <w:t>http://docs.oasis-open.org/</w:t>
       </w:r>
       <w:r>
         <w:rPr>
           <w:rStyle w:val="Hyperlink"/>
           <w:color w:val="auto"/>
         </w:rPr>
-        <w:t>http://docs.oasis-open.org/</w:t>
+        <w:t>cti</w:t>
       </w:r>
       <w:r>
         <w:rPr>
           <w:rStyle w:val="Hyperlink"/>
           <w:color w:val="auto"/>
         </w:rPr>
-        <w:t>cti</w:t>
+        <w:t>/</w:t>
       </w:r>
       <w:r>
         <w:rPr>
           <w:rStyle w:val="Hyperlink"/>
           <w:color w:val="auto"/>
         </w:rPr>
-        <w:t>/</w:t>
+        <w:t>stix/v1.2.1/csd01/part1-overview/</w:t>
       </w:r>
       <w:r>
         <w:rPr>
           <w:rStyle w:val="Hyperlink"/>
           <w:color w:val="auto"/>
         </w:rPr>
-        <w:t>stix/v1.2.1/csd01/part1-overview/</w:t>
+        <w:t>stix-v1.2.1-</w:t>
       </w:r>
       <w:r>
         <w:rPr>
           <w:rStyle w:val="Hyperlink"/>
           <w:color w:val="auto"/>
         </w:rPr>
-        <w:t>stix-v1.2.1-</w:t>
+        <w:t>cs</w:t>
       </w:r>
       <w:r>
         <w:rPr>
           <w:rStyle w:val="Hyperlink"/>
           <w:color w:val="auto"/>
         </w:rPr>
-        <w:t>cs</w:t>
-      </w:r>
+        <w:t>d01-part1-overview.docx</w:t>
+      </w:r>
+    </w:p>
+    <w:p>
+      <w:pPr>
+        <w:pStyle w:val="Titlepageinfodescription"/>
+      </w:pPr>
       <w:r>
         <w:rPr>
           <w:rStyle w:val="Hyperlink"/>
           <w:color w:val="auto"/>
         </w:rPr>
-        <w:t>d01-part1-overview.docx</w:t>
-      </w:r>
-    </w:p>
-    <w:p>
-      <w:pPr>
-        <w:pStyle w:val="Titlepageinfodescription"/>
-      </w:pPr>
-      <w:r>
-        <w:rPr>
-          <w:rStyle w:val="Hyperlink"/>
-          <w:color w:val="auto"/>
-        </w:rPr>
-        <w:t>Permanent “Latest version” URI</w:t>
-      </w:r>
-      <w:proofErr w:type="gramStart"/>
-      <w:r>
-        <w:rPr>
-          <w:rStyle w:val="Hyperlink"/>
-          <w:color w:val="auto"/>
-        </w:rPr>
-        <w:t>:</w:t>
-      </w:r>
-      <w:proofErr w:type="gramEnd"/>
+        <w:t>Permanent “Latest version” URI:</w:t>
+      </w:r>
       <w:r>
         <w:rPr>
           <w:rStyle w:val="Hyperlink"/>
@@ -9167,11 +8881,7 @@
         <w:ind w:right="-270"/>
       </w:pPr>
       <w:r>
-        <w:t>The Cyber Observable Expression (</w:t>
-      </w:r>
-      <w:proofErr w:type="spellStart"/>
-      <w:r>
-        <w:t>CybOX</w:t>
+        <w:t>The Cyber Observable Expression (CybOX</w:t>
       </w:r>
       <w:r>
         <w:rPr>
@@ -9179,7 +8889,6 @@
         </w:rPr>
         <w:t>TM</w:t>
       </w:r>
-      <w:proofErr w:type="spellEnd"/>
       <w:r>
         <w:t>)</w:t>
       </w:r>
@@ -9241,7 +8950,6 @@
         </w:rPr>
         <w:fldChar w:fldCharType="separate"/>
       </w:r>
-      <w:proofErr w:type="gramStart"/>
       <w:r>
         <w:rPr>
           <w:b/>
@@ -9249,7 +8957,6 @@
         </w:rPr>
         <w:t>1.1</w:t>
       </w:r>
-      <w:proofErr w:type="gramEnd"/>
       <w:r>
         <w:rPr>
           <w:b/>
@@ -9455,23 +9162,7 @@
         <w:fldChar w:fldCharType="end"/>
       </w:r>
       <w:r>
-        <w:t xml:space="preserve">, we give background information necessary </w:t>
-      </w:r>
-      <w:proofErr w:type="gramStart"/>
-      <w:r>
-        <w:t>to fully understand</w:t>
-      </w:r>
-      <w:proofErr w:type="gramEnd"/>
-      <w:r>
-        <w:t xml:space="preserve"> the Whois Object data model. We present the Whois Object </w:t>
-      </w:r>
-      <w:proofErr w:type="gramStart"/>
-      <w:r>
-        <w:t>data model specification details</w:t>
-      </w:r>
-      <w:proofErr w:type="gramEnd"/>
-      <w:r>
-        <w:t xml:space="preserve"> in Section </w:t>
+        <w:t xml:space="preserve">, we give background information necessary to fully understand the Whois Object data model. We present the Whois Object data model specification details in Section </w:t>
       </w:r>
       <w:r>
         <w:rPr>
@@ -9619,7 +9310,6 @@
       <w:bookmarkStart w:id="9" w:name="_Ref412622367"/>
       <w:bookmarkStart w:id="10" w:name="_Toc424631596"/>
       <w:bookmarkStart w:id="11" w:name="_Toc438560414"/>
-      <w:proofErr w:type="spellStart"/>
       <w:r>
         <w:t>CybOX</w:t>
       </w:r>
@@ -9629,7 +9319,6 @@
         </w:rPr>
         <w:t>TM</w:t>
       </w:r>
-      <w:proofErr w:type="spellEnd"/>
       <w:r>
         <w:t xml:space="preserve"> Specification Documents</w:t>
       </w:r>
@@ -10016,25 +9705,7 @@
           <w:sz w:val="20"/>
           <w:szCs w:val="20"/>
         </w:rPr>
-        <w:t>cyboxCommon</w:t>
-      </w:r>
-      <w:proofErr w:type="gramStart"/>
-      <w:r>
-        <w:rPr>
-          <w:rFonts w:ascii="Courier New" w:hAnsi="Courier New" w:cs="Courier New"/>
-          <w:sz w:val="20"/>
-          <w:szCs w:val="20"/>
-        </w:rPr>
-        <w:t>:BaseObjectPropertyType</w:t>
-      </w:r>
-      <w:proofErr w:type="gramEnd"/>
-      <w:r>
-        <w:rPr>
-          <w:rFonts w:ascii="Courier New" w:hAnsi="Courier New" w:cs="Courier New"/>
-          <w:sz w:val="20"/>
-          <w:szCs w:val="20"/>
-        </w:rPr>
-        <w:t xml:space="preserve"> </w:t>
+        <w:t xml:space="preserve">cyboxCommon:BaseObjectPropertyType </w:t>
       </w:r>
     </w:p>
     <w:p>
@@ -10231,8 +9902,6 @@
       <w:r>
         <w:t xml:space="preserve">corresponds to the appropriate UML package. </w:t>
       </w:r>
-      <w:bookmarkStart w:id="24" w:name="_GoBack"/>
-      <w:bookmarkEnd w:id="24"/>
     </w:p>
     <w:p>
       <w:pPr>
@@ -10282,90 +9951,82 @@
       <w:pPr>
         <w:pStyle w:val="Heading3"/>
       </w:pPr>
-      <w:bookmarkStart w:id="25" w:name="_Toc426119872"/>
-      <w:bookmarkStart w:id="26" w:name="_Toc438560418"/>
+      <w:bookmarkStart w:id="24" w:name="_Toc426119872"/>
+      <w:bookmarkStart w:id="25" w:name="_Toc438560418"/>
       <w:r>
         <w:t>UML Diagrams</w:t>
       </w:r>
       <w:bookmarkEnd w:id="22"/>
       <w:bookmarkEnd w:id="23"/>
+      <w:bookmarkEnd w:id="24"/>
       <w:bookmarkEnd w:id="25"/>
+    </w:p>
+    <w:p>
+      <w:pPr>
+        <w:spacing w:before="80" w:after="240"/>
+      </w:pPr>
+      <w:bookmarkStart w:id="26" w:name="_Toc398719452"/>
+      <w:bookmarkStart w:id="27" w:name="_Toc389570606"/>
+      <w:bookmarkStart w:id="28" w:name="_Toc389581076"/>
+      <w:bookmarkStart w:id="29" w:name="_Ref394436861"/>
+      <w:r>
+        <w:t xml:space="preserve">This specification makes use of UML diagrams to visually depict relationships between CybOX Language constructs. Note that the diagrams have been extracted directly from the full UML model for CybOX; they have not been constructed purely for inclusion in the specification documents.  Typically, diagrams are included for the primary class of a data model, and for any other class where the visualization of its relationships between other classes would be useful.  This implies that there will be very few diagrams for classes whose only properties are either a data type or a class from the CybOX Common data model.  </w:t>
+      </w:r>
+      <w:r>
+        <w:t>Other diagrams that are included correspond to classes that specialize a superclass and abstract or generalized classes that are extended by one or more subclasses</w:t>
+      </w:r>
+      <w:r>
+        <w:t>.</w:t>
+      </w:r>
+    </w:p>
+    <w:p>
+      <w:pPr>
+        <w:spacing w:before="80" w:after="240"/>
+      </w:pPr>
+      <w:r>
+        <w:t>In UML diagrams, classes are often presented with their attributes elided, to avoid clutter.  The fully described class can usually be found in a related diagram.  A class presented with an empty section at the bottom of the icon indicates that there are no attributes other than those that are visualized using associations.</w:t>
+      </w:r>
+    </w:p>
+    <w:p>
+      <w:pPr>
+        <w:pStyle w:val="Heading4"/>
+      </w:pPr>
+      <w:bookmarkStart w:id="30" w:name="_Toc426119873"/>
+      <w:bookmarkStart w:id="31" w:name="_Toc438560419"/>
+      <w:r>
+        <w:t>Class Properties</w:t>
+      </w:r>
       <w:bookmarkEnd w:id="26"/>
+      <w:bookmarkEnd w:id="30"/>
+      <w:bookmarkEnd w:id="31"/>
     </w:p>
     <w:p>
       <w:pPr>
         <w:spacing w:before="80" w:after="240"/>
       </w:pPr>
-      <w:bookmarkStart w:id="27" w:name="_Toc398719452"/>
-      <w:bookmarkStart w:id="28" w:name="_Toc389570606"/>
-      <w:bookmarkStart w:id="29" w:name="_Toc389581076"/>
-      <w:bookmarkStart w:id="30" w:name="_Ref394436861"/>
-      <w:r>
-        <w:t xml:space="preserve">This specification makes use of UML diagrams </w:t>
-      </w:r>
-      <w:proofErr w:type="gramStart"/>
-      <w:r>
-        <w:t>to visually depict</w:t>
-      </w:r>
-      <w:proofErr w:type="gramEnd"/>
-      <w:r>
-        <w:t xml:space="preserve"> relationships between CybOX Language constructs. Note that the diagrams have been extracted directly from the full UML model for CybOX; they have not been constructed purely for inclusion in the specification documents.  Typically, diagrams are included for the primary class of a data model, and for any other class where the visualization of its relationships between other classes would be useful.  This implies that there will be very few diagrams for classes whose only properties are either a data type or a class from the CybOX Common data model.  </w:t>
-      </w:r>
-      <w:r>
-        <w:t>Other diagrams that are included correspond to classes that specialize a superclass and abstract or generalized classes that are extended by one or more subclasses</w:t>
+      <w:r>
+        <w:t>Generally, a class property can be shown in a UML diagram as either an attribute or an association (i.e., the distinction between attributes and associations is somewhat subjective).  In order to make the size of UML diagrams in the specifications manageable, we have chosen to capture most properties as attributes and to capture only higher level properties as associations, especially in the main top-level component diagrams.  In particular, we will always capture properties of UML data types as attributes</w:t>
       </w:r>
       <w:r>
         <w:t>.</w:t>
       </w:r>
-    </w:p>
-    <w:p>
-      <w:pPr>
-        <w:spacing w:before="80" w:after="240"/>
-      </w:pPr>
-      <w:r>
-        <w:t>In UML diagrams, classes are often presented with their attributes elided, to avoid clutter.  The fully described class can usually be found in a related diagram.  A class presented with an empty section at the bottom of the icon indicates that there are no attributes other than those that are visualized using associations.</w:t>
+      <w:r>
+        <w:t xml:space="preserve">  </w:t>
       </w:r>
     </w:p>
     <w:p>
       <w:pPr>
         <w:pStyle w:val="Heading4"/>
       </w:pPr>
-      <w:bookmarkStart w:id="31" w:name="_Toc426119873"/>
-      <w:bookmarkStart w:id="32" w:name="_Toc438560419"/>
-      <w:r>
-        <w:t>Class Properties</w:t>
-      </w:r>
-      <w:bookmarkEnd w:id="27"/>
-      <w:bookmarkEnd w:id="31"/>
+      <w:bookmarkStart w:id="32" w:name="_Toc398719453"/>
+      <w:bookmarkStart w:id="33" w:name="_Toc426119874"/>
+      <w:bookmarkStart w:id="34" w:name="_Toc438560420"/>
+      <w:r>
+        <w:t>Diagram Icons and Arrow Types</w:t>
+      </w:r>
       <w:bookmarkEnd w:id="32"/>
-    </w:p>
-    <w:p>
-      <w:pPr>
-        <w:spacing w:before="80" w:after="240"/>
-      </w:pPr>
-      <w:r>
-        <w:t>Generally, a class property can be shown in a UML diagram as either an attribute or an association (i.e., the distinction between attributes and associations is somewhat subjective).  In order to make the size of UML diagrams in the specifications manageable, we have chosen to capture most properties as attributes and to capture only higher level properties as associations, especially in the main top-level component diagrams.  In particular, we will always capture properties of UML data types as attributes</w:t>
-      </w:r>
-      <w:r>
-        <w:t>.</w:t>
-      </w:r>
-      <w:r>
-        <w:t xml:space="preserve">  </w:t>
-      </w:r>
-    </w:p>
-    <w:p>
-      <w:pPr>
-        <w:pStyle w:val="Heading4"/>
-      </w:pPr>
-      <w:bookmarkStart w:id="33" w:name="_Toc398719453"/>
-      <w:bookmarkStart w:id="34" w:name="_Toc426119874"/>
-      <w:bookmarkStart w:id="35" w:name="_Toc438560420"/>
-      <w:r>
-        <w:t>Diagram Icons and Arrow Types</w:t>
-      </w:r>
       <w:bookmarkEnd w:id="33"/>
       <w:bookmarkEnd w:id="34"/>
-      <w:bookmarkEnd w:id="35"/>
     </w:p>
     <w:p>
       <w:pPr>
@@ -10450,32 +10111,58 @@
         <w:spacing w:after="120"/>
         <w:jc w:val="center"/>
       </w:pPr>
-      <w:bookmarkStart w:id="36" w:name="_Ref397637630"/>
-      <w:bookmarkStart w:id="37" w:name="_Toc426119876"/>
+      <w:bookmarkStart w:id="35" w:name="_Ref397637630"/>
+      <w:bookmarkStart w:id="36" w:name="_Toc426119876"/>
       <w:r>
         <w:lastRenderedPageBreak/>
         <w:t xml:space="preserve">Table </w:t>
       </w:r>
-      <w:fldSimple w:instr=" STYLEREF 1 \s ">
-        <w:r>
-          <w:rPr>
-            <w:noProof/>
-          </w:rPr>
-          <w:t>1</w:t>
-        </w:r>
-      </w:fldSimple>
+      <w:r>
+        <w:fldChar w:fldCharType="begin"/>
+      </w:r>
+      <w:r>
+        <w:instrText xml:space="preserve"> STYLEREF 1 \s </w:instrText>
+      </w:r>
+      <w:r>
+        <w:fldChar w:fldCharType="separate"/>
+      </w:r>
+      <w:r>
+        <w:rPr>
+          <w:noProof/>
+        </w:rPr>
+        <w:t>1</w:t>
+      </w:r>
+      <w:r>
+        <w:rPr>
+          <w:noProof/>
+        </w:rPr>
+        <w:fldChar w:fldCharType="end"/>
+      </w:r>
       <w:r>
         <w:noBreakHyphen/>
       </w:r>
-      <w:fldSimple w:instr=" SEQ Table \* ARABIC \s 1 ">
-        <w:r>
-          <w:rPr>
-            <w:noProof/>
-          </w:rPr>
-          <w:t>1</w:t>
-        </w:r>
-      </w:fldSimple>
-      <w:bookmarkEnd w:id="36"/>
+      <w:r>
+        <w:fldChar w:fldCharType="begin"/>
+      </w:r>
+      <w:r>
+        <w:instrText xml:space="preserve"> SEQ Table \* ARABIC \s 1 </w:instrText>
+      </w:r>
+      <w:r>
+        <w:fldChar w:fldCharType="separate"/>
+      </w:r>
+      <w:r>
+        <w:rPr>
+          <w:noProof/>
+        </w:rPr>
+        <w:t>1</w:t>
+      </w:r>
+      <w:r>
+        <w:rPr>
+          <w:noProof/>
+        </w:rPr>
+        <w:fldChar w:fldCharType="end"/>
+      </w:r>
+      <w:bookmarkEnd w:id="35"/>
       <w:r>
         <w:t xml:space="preserve">.  </w:t>
       </w:r>
@@ -10722,7 +10409,7 @@
                 <v:shape id="_x0000_i1025" type="#_x0000_t75" style="width:24pt;height:21pt" o:ole="">
                   <v:imagedata r:id="rId25" o:title=""/>
                 </v:shape>
-                <o:OLEObject Type="Embed" ProgID="PBrush" ShapeID="_x0000_i1025" DrawAspect="Content" ObjectID="_1512716420" r:id="rId26"/>
+                <o:OLEObject Type="Embed" ProgID="PBrush" ShapeID="_x0000_i1025" DrawAspect="Content" ObjectID="_1514806568" r:id="rId26"/>
               </w:object>
             </w:r>
           </w:p>
@@ -10878,7 +10565,7 @@
                 <v:shape id="_x0000_i1026" type="#_x0000_t75" style="width:14.25pt;height:14.25pt" o:ole="">
                   <v:imagedata r:id="rId28" o:title=""/>
                 </v:shape>
-                <o:OLEObject Type="Embed" ProgID="PBrush" ShapeID="_x0000_i1026" DrawAspect="Content" ObjectID="_1512716421" r:id="rId29"/>
+                <o:OLEObject Type="Embed" ProgID="PBrush" ShapeID="_x0000_i1026" DrawAspect="Content" ObjectID="_1514806569" r:id="rId29"/>
               </w:object>
             </w:r>
           </w:p>
@@ -10938,7 +10625,7 @@
                 <v:shape id="_x0000_i1027" type="#_x0000_t75" style="width:14.25pt;height:14.25pt" o:ole="">
                   <v:imagedata r:id="rId30" o:title=""/>
                 </v:shape>
-                <o:OLEObject Type="Embed" ProgID="PBrush" ShapeID="_x0000_i1027" DrawAspect="Content" ObjectID="_1512716422" r:id="rId31"/>
+                <o:OLEObject Type="Embed" ProgID="PBrush" ShapeID="_x0000_i1027" DrawAspect="Content" ObjectID="_1514806570" r:id="rId31"/>
               </w:object>
             </w:r>
           </w:p>
@@ -11124,7 +10811,7 @@
                 <v:shape id="_x0000_i1028" type="#_x0000_t75" style="width:57.75pt;height:35.25pt" o:ole="">
                   <v:imagedata r:id="rId32" o:title=""/>
                 </v:shape>
-                <o:OLEObject Type="Embed" ProgID="PBrush" ShapeID="_x0000_i1028" DrawAspect="Content" ObjectID="_1512716423" r:id="rId33"/>
+                <o:OLEObject Type="Embed" ProgID="PBrush" ShapeID="_x0000_i1028" DrawAspect="Content" ObjectID="_1514806571" r:id="rId33"/>
               </w:object>
             </w:r>
           </w:p>
@@ -11160,15 +10847,15 @@
       <w:pPr>
         <w:pStyle w:val="Heading3"/>
       </w:pPr>
-      <w:bookmarkStart w:id="38" w:name="_Toc438560421"/>
+      <w:bookmarkStart w:id="37" w:name="_Toc438560421"/>
       <w:r>
         <w:t>Property Table Notation</w:t>
       </w:r>
+      <w:bookmarkEnd w:id="27"/>
       <w:bookmarkEnd w:id="28"/>
       <w:bookmarkEnd w:id="29"/>
-      <w:bookmarkEnd w:id="30"/>
+      <w:bookmarkEnd w:id="36"/>
       <w:bookmarkEnd w:id="37"/>
-      <w:bookmarkEnd w:id="38"/>
     </w:p>
     <w:p>
       <w:pPr>
@@ -11340,15 +11027,15 @@
       <w:pPr>
         <w:pStyle w:val="Heading3"/>
       </w:pPr>
-      <w:bookmarkStart w:id="39" w:name="_Toc412205415"/>
-      <w:bookmarkStart w:id="40" w:name="_Toc426119877"/>
-      <w:bookmarkStart w:id="41" w:name="_Toc438560422"/>
+      <w:bookmarkStart w:id="38" w:name="_Toc412205415"/>
+      <w:bookmarkStart w:id="39" w:name="_Toc426119877"/>
+      <w:bookmarkStart w:id="40" w:name="_Toc438560422"/>
       <w:r>
         <w:t>Property and Class Descriptions</w:t>
       </w:r>
+      <w:bookmarkEnd w:id="38"/>
       <w:bookmarkEnd w:id="39"/>
       <w:bookmarkEnd w:id="40"/>
-      <w:bookmarkEnd w:id="41"/>
     </w:p>
     <w:p>
       <w:pPr>
@@ -11836,15 +11523,15 @@
       <w:pPr>
         <w:pStyle w:val="Heading2"/>
       </w:pPr>
-      <w:bookmarkStart w:id="42" w:name="_Ref428537349"/>
-      <w:bookmarkStart w:id="43" w:name="_Toc427275785"/>
-      <w:bookmarkStart w:id="44" w:name="_Toc438560423"/>
+      <w:bookmarkStart w:id="41" w:name="_Ref428537349"/>
+      <w:bookmarkStart w:id="42" w:name="_Toc427275785"/>
+      <w:bookmarkStart w:id="43" w:name="_Toc438560423"/>
       <w:r>
         <w:t>Terminology</w:t>
       </w:r>
+      <w:bookmarkEnd w:id="41"/>
       <w:bookmarkEnd w:id="42"/>
       <w:bookmarkEnd w:id="43"/>
-      <w:bookmarkEnd w:id="44"/>
     </w:p>
     <w:p>
       <w:r>
@@ -12022,43 +11709,43 @@
       <w:pPr>
         <w:pStyle w:val="Heading2"/>
       </w:pPr>
-      <w:bookmarkStart w:id="45" w:name="_Ref7502892"/>
-      <w:bookmarkStart w:id="46" w:name="_Toc12011611"/>
-      <w:bookmarkStart w:id="47" w:name="_Toc85472894"/>
-      <w:bookmarkStart w:id="48" w:name="_Toc287332008"/>
-      <w:bookmarkStart w:id="49" w:name="_Toc427275786"/>
-      <w:bookmarkStart w:id="50" w:name="_Toc438560424"/>
+      <w:bookmarkStart w:id="44" w:name="_Ref7502892"/>
+      <w:bookmarkStart w:id="45" w:name="_Toc12011611"/>
+      <w:bookmarkStart w:id="46" w:name="_Toc85472894"/>
+      <w:bookmarkStart w:id="47" w:name="_Toc287332008"/>
+      <w:bookmarkStart w:id="48" w:name="_Toc427275786"/>
+      <w:bookmarkStart w:id="49" w:name="_Toc438560424"/>
       <w:r>
         <w:t>Normative</w:t>
       </w:r>
+      <w:bookmarkEnd w:id="44"/>
       <w:bookmarkEnd w:id="45"/>
+      <w:r>
+        <w:t xml:space="preserve"> References</w:t>
+      </w:r>
       <w:bookmarkEnd w:id="46"/>
-      <w:r>
-        <w:t xml:space="preserve"> References</w:t>
-      </w:r>
       <w:bookmarkEnd w:id="47"/>
       <w:bookmarkEnd w:id="48"/>
       <w:bookmarkEnd w:id="49"/>
+    </w:p>
+    <w:p>
+      <w:pPr>
+        <w:pStyle w:val="Ref"/>
+      </w:pPr>
+      <w:r>
+        <w:rPr>
+          <w:rStyle w:val="Refterm"/>
+        </w:rPr>
+        <w:t>[</w:t>
+      </w:r>
+      <w:bookmarkStart w:id="50" w:name="rfc2119"/>
+      <w:r>
+        <w:rPr>
+          <w:rStyle w:val="Refterm"/>
+        </w:rPr>
+        <w:t>RFC2119</w:t>
+      </w:r>
       <w:bookmarkEnd w:id="50"/>
-    </w:p>
-    <w:p>
-      <w:pPr>
-        <w:pStyle w:val="Ref"/>
-      </w:pPr>
-      <w:r>
-        <w:rPr>
-          <w:rStyle w:val="Refterm"/>
-        </w:rPr>
-        <w:t>[</w:t>
-      </w:r>
-      <w:bookmarkStart w:id="51" w:name="rfc2119"/>
-      <w:r>
-        <w:rPr>
-          <w:rStyle w:val="Refterm"/>
-        </w:rPr>
-        <w:t>RFC2119</w:t>
-      </w:r>
-      <w:bookmarkEnd w:id="51"/>
       <w:r>
         <w:rPr>
           <w:rStyle w:val="Refterm"/>
@@ -12096,26 +11783,18 @@
       <w:pPr>
         <w:pStyle w:val="Heading1"/>
       </w:pPr>
-      <w:bookmarkStart w:id="52" w:name="_Ref428537380"/>
-      <w:bookmarkStart w:id="53" w:name="_Toc438560425"/>
+      <w:bookmarkStart w:id="51" w:name="_Ref428537380"/>
+      <w:bookmarkStart w:id="52" w:name="_Toc438560425"/>
       <w:r>
         <w:lastRenderedPageBreak/>
         <w:t>Background Information</w:t>
       </w:r>
+      <w:bookmarkEnd w:id="51"/>
       <w:bookmarkEnd w:id="52"/>
-      <w:bookmarkEnd w:id="53"/>
-    </w:p>
-    <w:p>
-      <w:r>
-        <w:t xml:space="preserve">In this section, we provide high level information about the Whois Object data model that is necessary </w:t>
-      </w:r>
-      <w:proofErr w:type="gramStart"/>
-      <w:r>
-        <w:t>to fully understand</w:t>
-      </w:r>
-      <w:proofErr w:type="gramEnd"/>
-      <w:r>
-        <w:t xml:space="preserve"> the specification details given in Section </w:t>
+    </w:p>
+    <w:p>
+      <w:r>
+        <w:t xml:space="preserve">In this section, we provide high level information about the Whois Object data model that is necessary to fully understand the specification details given in Section </w:t>
       </w:r>
       <w:r>
         <w:rPr>
@@ -12187,13 +11866,13 @@
         <w:spacing w:before="360" w:after="60"/>
         <w:ind w:left="540" w:hanging="540"/>
       </w:pPr>
-      <w:bookmarkStart w:id="54" w:name="_Toc426119879"/>
-      <w:bookmarkStart w:id="55" w:name="_Toc438560426"/>
+      <w:bookmarkStart w:id="53" w:name="_Toc426119879"/>
+      <w:bookmarkStart w:id="54" w:name="_Toc438560426"/>
       <w:r>
         <w:t>Cyber Observables</w:t>
       </w:r>
+      <w:bookmarkEnd w:id="53"/>
       <w:bookmarkEnd w:id="54"/>
-      <w:bookmarkEnd w:id="55"/>
     </w:p>
     <w:p>
       <w:pPr>
@@ -12217,13 +11896,13 @@
         <w:spacing w:before="360" w:after="60"/>
         <w:ind w:left="540" w:hanging="540"/>
       </w:pPr>
-      <w:bookmarkStart w:id="56" w:name="_Toc438560427"/>
-      <w:bookmarkStart w:id="57" w:name="_Toc287332011"/>
-      <w:bookmarkStart w:id="58" w:name="_Toc409437263"/>
+      <w:bookmarkStart w:id="55" w:name="_Toc438560427"/>
+      <w:bookmarkStart w:id="56" w:name="_Toc287332011"/>
+      <w:bookmarkStart w:id="57" w:name="_Toc409437263"/>
       <w:r>
         <w:t>Objects</w:t>
       </w:r>
-      <w:bookmarkEnd w:id="56"/>
+      <w:bookmarkEnd w:id="55"/>
     </w:p>
     <w:p>
       <w:r>
@@ -12244,24 +11923,24 @@
       <w:pPr>
         <w:pStyle w:val="Heading1"/>
       </w:pPr>
-      <w:bookmarkStart w:id="59" w:name="_Ref436789278"/>
-      <w:bookmarkStart w:id="60" w:name="_Toc438560428"/>
+      <w:bookmarkStart w:id="58" w:name="_Ref436789278"/>
+      <w:bookmarkStart w:id="59" w:name="_Toc438560428"/>
       <w:r>
         <w:lastRenderedPageBreak/>
         <w:t>Data Model</w:t>
       </w:r>
+      <w:bookmarkEnd w:id="58"/>
       <w:bookmarkEnd w:id="59"/>
+    </w:p>
+    <w:p>
+      <w:pPr>
+        <w:pStyle w:val="Heading2"/>
+      </w:pPr>
+      <w:bookmarkStart w:id="60" w:name="_Toc438560429"/>
+      <w:r>
+        <w:t>WhoisObjectType Class</w:t>
+      </w:r>
       <w:bookmarkEnd w:id="60"/>
-    </w:p>
-    <w:p>
-      <w:pPr>
-        <w:pStyle w:val="Heading2"/>
-      </w:pPr>
-      <w:bookmarkStart w:id="61" w:name="_Toc438560429"/>
-      <w:r>
-        <w:t>WhoisObjectType Class</w:t>
-      </w:r>
-      <w:bookmarkEnd w:id="61"/>
     </w:p>
     <w:p>
       <w:pPr>
@@ -12394,13 +12073,10 @@
         <w:jc w:val="center"/>
       </w:pPr>
       <w:r>
-        <w:rPr>
-          <w:noProof/>
-        </w:rPr>
         <w:drawing>
-          <wp:inline distT="0" distB="0" distL="0" distR="0" wp14:anchorId="45F75A99" wp14:editId="49C124D8">
-            <wp:extent cx="4151376" cy="3977640"/>
-            <wp:effectExtent l="0" t="0" r="1905" b="3810"/>
+          <wp:inline distT="0" distB="0" distL="0" distR="0" wp14:anchorId="18F9A9C1" wp14:editId="68E12C35">
+            <wp:extent cx="9048066" cy="2428875"/>
+            <wp:effectExtent l="0" t="0" r="1270" b="0"/>
             <wp:docPr id="1" name="Picture 1"/>
             <wp:cNvGraphicFramePr>
               <a:graphicFrameLocks xmlns:a="http://schemas.openxmlformats.org/drawingml/2006/main" noChangeAspect="1"/>
@@ -12409,17 +12085,11 @@
               <a:graphicData uri="http://schemas.openxmlformats.org/drawingml/2006/picture">
                 <pic:pic xmlns:pic="http://schemas.openxmlformats.org/drawingml/2006/picture">
                   <pic:nvPicPr>
-                    <pic:cNvPr id="1" name="AS_Object.png"/>
+                    <pic:cNvPr id="1" name=""/>
                     <pic:cNvPicPr/>
                   </pic:nvPicPr>
                   <pic:blipFill>
-                    <a:blip r:embed="rId36">
-                      <a:extLst>
-                        <a:ext uri="{28A0092B-C50C-407E-A947-70E740481C1C}">
-                          <a14:useLocalDpi xmlns:a14="http://schemas.microsoft.com/office/drawing/2010/main" val="0"/>
-                        </a:ext>
-                      </a:extLst>
-                    </a:blip>
+                    <a:blip r:embed="rId36"/>
                     <a:stretch>
                       <a:fillRect/>
                     </a:stretch>
@@ -12427,7 +12097,7 @@
                   <pic:spPr>
                     <a:xfrm>
                       <a:off x="0" y="0"/>
-                      <a:ext cx="4151376" cy="3977640"/>
+                      <a:ext cx="9055330" cy="2430825"/>
                     </a:xfrm>
                     <a:prstGeom prst="rect">
                       <a:avLst/>
@@ -12445,30 +12115,56 @@
         <w:spacing w:after="240"/>
         <w:jc w:val="center"/>
       </w:pPr>
-      <w:bookmarkStart w:id="62" w:name="_Ref395023936"/>
+      <w:bookmarkStart w:id="61" w:name="_Ref395023936"/>
       <w:r>
         <w:t xml:space="preserve">Figure </w:t>
       </w:r>
-      <w:fldSimple w:instr=" STYLEREF 1 \s ">
-        <w:r>
-          <w:rPr>
-            <w:noProof/>
-          </w:rPr>
-          <w:t>3</w:t>
-        </w:r>
-      </w:fldSimple>
+      <w:r>
+        <w:fldChar w:fldCharType="begin"/>
+      </w:r>
+      <w:r>
+        <w:instrText xml:space="preserve"> STYLEREF 1 \s </w:instrText>
+      </w:r>
+      <w:r>
+        <w:fldChar w:fldCharType="separate"/>
+      </w:r>
+      <w:r>
+        <w:rPr>
+          <w:noProof/>
+        </w:rPr>
+        <w:t>3</w:t>
+      </w:r>
+      <w:r>
+        <w:rPr>
+          <w:noProof/>
+        </w:rPr>
+        <w:fldChar w:fldCharType="end"/>
+      </w:r>
       <w:r>
         <w:noBreakHyphen/>
       </w:r>
-      <w:fldSimple w:instr=" SEQ Figure \* ARABIC \s 1 ">
-        <w:r>
-          <w:rPr>
-            <w:noProof/>
-          </w:rPr>
-          <w:t>1</w:t>
-        </w:r>
-      </w:fldSimple>
-      <w:bookmarkEnd w:id="62"/>
+      <w:r>
+        <w:fldChar w:fldCharType="begin"/>
+      </w:r>
+      <w:r>
+        <w:instrText xml:space="preserve"> SEQ Figure \* ARABIC \s 1 </w:instrText>
+      </w:r>
+      <w:r>
+        <w:fldChar w:fldCharType="separate"/>
+      </w:r>
+      <w:r>
+        <w:rPr>
+          <w:noProof/>
+        </w:rPr>
+        <w:t>1</w:t>
+      </w:r>
+      <w:r>
+        <w:rPr>
+          <w:noProof/>
+        </w:rPr>
+        <w:fldChar w:fldCharType="end"/>
+      </w:r>
+      <w:bookmarkEnd w:id="61"/>
       <w:r>
         <w:t xml:space="preserve">. UML diagram of the </w:t>
       </w:r>
@@ -12490,12 +12186,8 @@
         <w:pStyle w:val="basicparagraph"/>
         <w:contextualSpacing w:val="0"/>
       </w:pPr>
-    </w:p>
-    <w:p>
-      <w:pPr>
-        <w:pStyle w:val="basicparagraph"/>
-        <w:contextualSpacing w:val="0"/>
-      </w:pPr>
+      <w:bookmarkStart w:id="62" w:name="_GoBack"/>
+      <w:bookmarkEnd w:id="62"/>
       <w:r>
         <w:t xml:space="preserve">The property table of the </w:t>
       </w:r>
@@ -12594,25 +12286,51 @@
       <w:r>
         <w:t xml:space="preserve">Table </w:t>
       </w:r>
-      <w:fldSimple w:instr=" STYLEREF 1 \s ">
-        <w:r>
-          <w:rPr>
-            <w:noProof/>
-          </w:rPr>
-          <w:t>3</w:t>
-        </w:r>
-      </w:fldSimple>
+      <w:r>
+        <w:fldChar w:fldCharType="begin"/>
+      </w:r>
+      <w:r>
+        <w:instrText xml:space="preserve"> STYLEREF 1 \s </w:instrText>
+      </w:r>
+      <w:r>
+        <w:fldChar w:fldCharType="separate"/>
+      </w:r>
+      <w:r>
+        <w:rPr>
+          <w:noProof/>
+        </w:rPr>
+        <w:t>3</w:t>
+      </w:r>
+      <w:r>
+        <w:rPr>
+          <w:noProof/>
+        </w:rPr>
+        <w:fldChar w:fldCharType="end"/>
+      </w:r>
       <w:r>
         <w:noBreakHyphen/>
       </w:r>
-      <w:fldSimple w:instr=" SEQ Table \* ARABIC \s 1 ">
-        <w:r>
-          <w:rPr>
-            <w:noProof/>
-          </w:rPr>
-          <w:t>1</w:t>
-        </w:r>
-      </w:fldSimple>
+      <w:r>
+        <w:fldChar w:fldCharType="begin"/>
+      </w:r>
+      <w:r>
+        <w:instrText xml:space="preserve"> SEQ Table \* ARABIC \s 1 </w:instrText>
+      </w:r>
+      <w:r>
+        <w:fldChar w:fldCharType="separate"/>
+      </w:r>
+      <w:r>
+        <w:rPr>
+          <w:noProof/>
+        </w:rPr>
+        <w:t>1</w:t>
+      </w:r>
+      <w:r>
+        <w:rPr>
+          <w:noProof/>
+        </w:rPr>
+        <w:fldChar w:fldCharType="end"/>
+      </w:r>
       <w:r>
         <w:t xml:space="preserve">. </w:t>
       </w:r>
@@ -12964,7 +12682,11 @@
               <w:t xml:space="preserve"> property specifies the corr</w:t>
             </w:r>
             <w:r>
-              <w:t>esponding domain name for this W</w:t>
+              <w:t xml:space="preserve">esponding </w:t>
+            </w:r>
+            <w:r>
+              <w:lastRenderedPageBreak/>
+              <w:t>domain name for this W</w:t>
             </w:r>
             <w:r>
               <w:t>hois entry.</w:t>
@@ -12993,6 +12715,7 @@
               <w:rPr>
                 <w:b/>
               </w:rPr>
+              <w:lastRenderedPageBreak/>
               <w:t>Domain_ID</w:t>
             </w:r>
           </w:p>
@@ -13809,7 +13532,6 @@
               <w:rPr>
                 <w:b/>
               </w:rPr>
-              <w:lastRenderedPageBreak/>
               <w:t>Expiration_Date</w:t>
             </w:r>
           </w:p>
@@ -14137,6 +13859,7 @@
               <w:rPr>
                 <w:b/>
               </w:rPr>
+              <w:lastRenderedPageBreak/>
               <w:t>Registrar_Info</w:t>
             </w:r>
           </w:p>
@@ -14618,25 +14341,51 @@
       <w:r>
         <w:t xml:space="preserve">Table </w:t>
       </w:r>
-      <w:fldSimple w:instr=" STYLEREF 1 \s ">
-        <w:r>
-          <w:rPr>
-            <w:noProof/>
-          </w:rPr>
-          <w:t>3</w:t>
-        </w:r>
-      </w:fldSimple>
+      <w:r>
+        <w:fldChar w:fldCharType="begin"/>
+      </w:r>
+      <w:r>
+        <w:instrText xml:space="preserve"> STYLEREF 1 \s </w:instrText>
+      </w:r>
+      <w:r>
+        <w:fldChar w:fldCharType="separate"/>
+      </w:r>
+      <w:r>
+        <w:rPr>
+          <w:noProof/>
+        </w:rPr>
+        <w:t>3</w:t>
+      </w:r>
+      <w:r>
+        <w:rPr>
+          <w:noProof/>
+        </w:rPr>
+        <w:fldChar w:fldCharType="end"/>
+      </w:r>
       <w:r>
         <w:noBreakHyphen/>
       </w:r>
-      <w:fldSimple w:instr=" SEQ Table \* ARABIC \s 1 ">
-        <w:r>
-          <w:rPr>
-            <w:noProof/>
-          </w:rPr>
-          <w:t>2</w:t>
-        </w:r>
-      </w:fldSimple>
+      <w:r>
+        <w:fldChar w:fldCharType="begin"/>
+      </w:r>
+      <w:r>
+        <w:instrText xml:space="preserve"> SEQ Table \* ARABIC \s 1 </w:instrText>
+      </w:r>
+      <w:r>
+        <w:fldChar w:fldCharType="separate"/>
+      </w:r>
+      <w:r>
+        <w:rPr>
+          <w:noProof/>
+        </w:rPr>
+        <w:t>2</w:t>
+      </w:r>
+      <w:r>
+        <w:rPr>
+          <w:noProof/>
+        </w:rPr>
+        <w:fldChar w:fldCharType="end"/>
+      </w:r>
       <w:bookmarkEnd w:id="64"/>
       <w:r>
         <w:t xml:space="preserve">. </w:t>
@@ -15132,7 +14881,6 @@
               <w:rPr>
                 <w:b/>
               </w:rPr>
-              <w:lastRenderedPageBreak/>
               <w:t>Address</w:t>
             </w:r>
           </w:p>
@@ -15454,6 +15202,7 @@
               <w:rPr>
                 <w:b/>
               </w:rPr>
+              <w:lastRenderedPageBreak/>
               <w:t>Whois_Server</w:t>
             </w:r>
           </w:p>
@@ -15855,25 +15604,51 @@
       <w:r>
         <w:t xml:space="preserve">Table </w:t>
       </w:r>
-      <w:fldSimple w:instr=" STYLEREF 1 \s ">
-        <w:r>
-          <w:rPr>
-            <w:noProof/>
-          </w:rPr>
-          <w:t>3</w:t>
-        </w:r>
-      </w:fldSimple>
+      <w:r>
+        <w:fldChar w:fldCharType="begin"/>
+      </w:r>
+      <w:r>
+        <w:instrText xml:space="preserve"> STYLEREF 1 \s </w:instrText>
+      </w:r>
+      <w:r>
+        <w:fldChar w:fldCharType="separate"/>
+      </w:r>
+      <w:r>
+        <w:rPr>
+          <w:noProof/>
+        </w:rPr>
+        <w:t>3</w:t>
+      </w:r>
+      <w:r>
+        <w:rPr>
+          <w:noProof/>
+        </w:rPr>
+        <w:fldChar w:fldCharType="end"/>
+      </w:r>
       <w:r>
         <w:noBreakHyphen/>
       </w:r>
-      <w:fldSimple w:instr=" SEQ Table \* ARABIC \s 1 ">
-        <w:r>
-          <w:rPr>
-            <w:noProof/>
-          </w:rPr>
-          <w:t>3</w:t>
-        </w:r>
-      </w:fldSimple>
+      <w:r>
+        <w:fldChar w:fldCharType="begin"/>
+      </w:r>
+      <w:r>
+        <w:instrText xml:space="preserve"> SEQ Table \* ARABIC \s 1 </w:instrText>
+      </w:r>
+      <w:r>
+        <w:fldChar w:fldCharType="separate"/>
+      </w:r>
+      <w:r>
+        <w:rPr>
+          <w:noProof/>
+        </w:rPr>
+        <w:t>3</w:t>
+      </w:r>
+      <w:r>
+        <w:rPr>
+          <w:noProof/>
+        </w:rPr>
+        <w:fldChar w:fldCharType="end"/>
+      </w:r>
       <w:bookmarkEnd w:id="66"/>
       <w:r>
         <w:t xml:space="preserve">. </w:t>
@@ -16243,25 +16018,51 @@
       <w:r>
         <w:t xml:space="preserve">Table </w:t>
       </w:r>
-      <w:fldSimple w:instr=" STYLEREF 1 \s ">
-        <w:r>
-          <w:rPr>
-            <w:noProof/>
-          </w:rPr>
-          <w:t>3</w:t>
-        </w:r>
-      </w:fldSimple>
+      <w:r>
+        <w:fldChar w:fldCharType="begin"/>
+      </w:r>
+      <w:r>
+        <w:instrText xml:space="preserve"> STYLEREF 1 \s </w:instrText>
+      </w:r>
+      <w:r>
+        <w:fldChar w:fldCharType="separate"/>
+      </w:r>
+      <w:r>
+        <w:rPr>
+          <w:noProof/>
+        </w:rPr>
+        <w:t>3</w:t>
+      </w:r>
+      <w:r>
+        <w:rPr>
+          <w:noProof/>
+        </w:rPr>
+        <w:fldChar w:fldCharType="end"/>
+      </w:r>
       <w:r>
         <w:noBreakHyphen/>
       </w:r>
-      <w:fldSimple w:instr=" SEQ Table \* ARABIC \s 1 ">
-        <w:r>
-          <w:rPr>
-            <w:noProof/>
-          </w:rPr>
-          <w:t>4</w:t>
-        </w:r>
-      </w:fldSimple>
+      <w:r>
+        <w:fldChar w:fldCharType="begin"/>
+      </w:r>
+      <w:r>
+        <w:instrText xml:space="preserve"> SEQ Table \* ARABIC \s 1 </w:instrText>
+      </w:r>
+      <w:r>
+        <w:fldChar w:fldCharType="separate"/>
+      </w:r>
+      <w:r>
+        <w:rPr>
+          <w:noProof/>
+        </w:rPr>
+        <w:t>4</w:t>
+      </w:r>
+      <w:r>
+        <w:rPr>
+          <w:noProof/>
+        </w:rPr>
+        <w:fldChar w:fldCharType="end"/>
+      </w:r>
       <w:bookmarkEnd w:id="68"/>
       <w:r>
         <w:t xml:space="preserve">. </w:t>
@@ -16436,7 +16237,6 @@
               <w:rPr>
                 <w:b/>
               </w:rPr>
-              <w:lastRenderedPageBreak/>
               <w:t>contact_type</w:t>
             </w:r>
           </w:p>
@@ -16776,6 +16576,7 @@
               <w:rPr>
                 <w:b/>
               </w:rPr>
+              <w:lastRenderedPageBreak/>
               <w:t>Email_Address</w:t>
             </w:r>
           </w:p>
@@ -17306,15 +17107,7 @@
               <w:t>associated</w:t>
             </w:r>
             <w:r>
-              <w:t xml:space="preserve"> </w:t>
-            </w:r>
-            <w:proofErr w:type="gramStart"/>
-            <w:r>
-              <w:t>with</w:t>
-            </w:r>
-            <w:proofErr w:type="gramEnd"/>
-            <w:r>
-              <w:t>.</w:t>
+              <w:t xml:space="preserve"> with.</w:t>
             </w:r>
           </w:p>
         </w:tc>
@@ -17474,25 +17267,51 @@
       <w:r>
         <w:t xml:space="preserve">Table </w:t>
       </w:r>
-      <w:fldSimple w:instr=" STYLEREF 1 \s ">
-        <w:r>
-          <w:rPr>
-            <w:noProof/>
-          </w:rPr>
-          <w:t>3</w:t>
-        </w:r>
-      </w:fldSimple>
+      <w:r>
+        <w:fldChar w:fldCharType="begin"/>
+      </w:r>
+      <w:r>
+        <w:instrText xml:space="preserve"> STYLEREF 1 \s </w:instrText>
+      </w:r>
+      <w:r>
+        <w:fldChar w:fldCharType="separate"/>
+      </w:r>
+      <w:r>
+        <w:rPr>
+          <w:noProof/>
+        </w:rPr>
+        <w:t>3</w:t>
+      </w:r>
+      <w:r>
+        <w:rPr>
+          <w:noProof/>
+        </w:rPr>
+        <w:fldChar w:fldCharType="end"/>
+      </w:r>
       <w:r>
         <w:noBreakHyphen/>
       </w:r>
-      <w:fldSimple w:instr=" SEQ Table \* ARABIC \s 1 ">
-        <w:r>
-          <w:rPr>
-            <w:noProof/>
-          </w:rPr>
-          <w:t>5</w:t>
-        </w:r>
-      </w:fldSimple>
+      <w:r>
+        <w:fldChar w:fldCharType="begin"/>
+      </w:r>
+      <w:r>
+        <w:instrText xml:space="preserve"> SEQ Table \* ARABIC \s 1 </w:instrText>
+      </w:r>
+      <w:r>
+        <w:fldChar w:fldCharType="separate"/>
+      </w:r>
+      <w:r>
+        <w:rPr>
+          <w:noProof/>
+        </w:rPr>
+        <w:t>5</w:t>
+      </w:r>
+      <w:r>
+        <w:rPr>
+          <w:noProof/>
+        </w:rPr>
+        <w:fldChar w:fldCharType="end"/>
+      </w:r>
       <w:bookmarkEnd w:id="70"/>
       <w:r>
         <w:t xml:space="preserve">. </w:t>
@@ -17748,7 +17567,6 @@
       </w:pPr>
       <w:bookmarkStart w:id="71" w:name="_Toc438560434"/>
       <w:r>
-        <w:lastRenderedPageBreak/>
         <w:t xml:space="preserve">WhoisStatusType </w:t>
       </w:r>
       <w:r>
@@ -17856,6 +17674,7 @@
         <w:contextualSpacing w:val="0"/>
       </w:pPr>
       <w:r>
+        <w:lastRenderedPageBreak/>
         <w:t xml:space="preserve">The property table of the </w:t>
       </w:r>
       <w:r>
@@ -17951,25 +17770,51 @@
       <w:r>
         <w:t xml:space="preserve">Table </w:t>
       </w:r>
-      <w:fldSimple w:instr=" STYLEREF 1 \s ">
-        <w:r>
-          <w:rPr>
-            <w:noProof/>
-          </w:rPr>
-          <w:t>3</w:t>
-        </w:r>
-      </w:fldSimple>
+      <w:r>
+        <w:fldChar w:fldCharType="begin"/>
+      </w:r>
+      <w:r>
+        <w:instrText xml:space="preserve"> STYLEREF 1 \s </w:instrText>
+      </w:r>
+      <w:r>
+        <w:fldChar w:fldCharType="separate"/>
+      </w:r>
+      <w:r>
+        <w:rPr>
+          <w:noProof/>
+        </w:rPr>
+        <w:t>3</w:t>
+      </w:r>
+      <w:r>
+        <w:rPr>
+          <w:noProof/>
+        </w:rPr>
+        <w:fldChar w:fldCharType="end"/>
+      </w:r>
       <w:r>
         <w:noBreakHyphen/>
       </w:r>
-      <w:fldSimple w:instr=" SEQ Table \* ARABIC \s 1 ">
-        <w:r>
-          <w:rPr>
-            <w:noProof/>
-          </w:rPr>
-          <w:t>6</w:t>
-        </w:r>
-      </w:fldSimple>
+      <w:r>
+        <w:fldChar w:fldCharType="begin"/>
+      </w:r>
+      <w:r>
+        <w:instrText xml:space="preserve"> SEQ Table \* ARABIC \s 1 </w:instrText>
+      </w:r>
+      <w:r>
+        <w:fldChar w:fldCharType="separate"/>
+      </w:r>
+      <w:r>
+        <w:rPr>
+          <w:noProof/>
+        </w:rPr>
+        <w:t>6</w:t>
+      </w:r>
+      <w:r>
+        <w:rPr>
+          <w:noProof/>
+        </w:rPr>
+        <w:fldChar w:fldCharType="end"/>
+      </w:r>
       <w:bookmarkEnd w:id="73"/>
       <w:r>
         <w:t xml:space="preserve">. </w:t>
@@ -18333,25 +18178,51 @@
       <w:r>
         <w:t xml:space="preserve">Table </w:t>
       </w:r>
-      <w:fldSimple w:instr=" STYLEREF 1 \s ">
-        <w:r>
-          <w:rPr>
-            <w:noProof/>
-          </w:rPr>
-          <w:t>3</w:t>
-        </w:r>
-      </w:fldSimple>
+      <w:r>
+        <w:fldChar w:fldCharType="begin"/>
+      </w:r>
+      <w:r>
+        <w:instrText xml:space="preserve"> STYLEREF 1 \s </w:instrText>
+      </w:r>
+      <w:r>
+        <w:fldChar w:fldCharType="separate"/>
+      </w:r>
+      <w:r>
+        <w:rPr>
+          <w:noProof/>
+        </w:rPr>
+        <w:t>3</w:t>
+      </w:r>
+      <w:r>
+        <w:rPr>
+          <w:noProof/>
+        </w:rPr>
+        <w:fldChar w:fldCharType="end"/>
+      </w:r>
       <w:r>
         <w:noBreakHyphen/>
       </w:r>
-      <w:fldSimple w:instr=" SEQ Table \* ARABIC \s 1 ">
-        <w:r>
-          <w:rPr>
-            <w:noProof/>
-          </w:rPr>
-          <w:t>7</w:t>
-        </w:r>
-      </w:fldSimple>
+      <w:r>
+        <w:fldChar w:fldCharType="begin"/>
+      </w:r>
+      <w:r>
+        <w:instrText xml:space="preserve"> SEQ Table \* ARABIC \s 1 </w:instrText>
+      </w:r>
+      <w:r>
+        <w:fldChar w:fldCharType="separate"/>
+      </w:r>
+      <w:r>
+        <w:rPr>
+          <w:noProof/>
+        </w:rPr>
+        <w:t>7</w:t>
+      </w:r>
+      <w:r>
+        <w:rPr>
+          <w:noProof/>
+        </w:rPr>
+        <w:fldChar w:fldCharType="end"/>
+      </w:r>
       <w:bookmarkEnd w:id="75"/>
       <w:r>
         <w:t xml:space="preserve">. </w:t>
@@ -18747,28 +18618,53 @@
       </w:pPr>
       <w:bookmarkStart w:id="77" w:name="_Ref436790653"/>
       <w:r>
-        <w:lastRenderedPageBreak/>
         <w:t xml:space="preserve">Table </w:t>
       </w:r>
-      <w:fldSimple w:instr=" STYLEREF 1 \s ">
-        <w:r>
-          <w:rPr>
-            <w:noProof/>
-          </w:rPr>
-          <w:t>3</w:t>
-        </w:r>
-      </w:fldSimple>
+      <w:r>
+        <w:fldChar w:fldCharType="begin"/>
+      </w:r>
+      <w:r>
+        <w:instrText xml:space="preserve"> STYLEREF 1 \s </w:instrText>
+      </w:r>
+      <w:r>
+        <w:fldChar w:fldCharType="separate"/>
+      </w:r>
+      <w:r>
+        <w:rPr>
+          <w:noProof/>
+        </w:rPr>
+        <w:t>3</w:t>
+      </w:r>
+      <w:r>
+        <w:rPr>
+          <w:noProof/>
+        </w:rPr>
+        <w:fldChar w:fldCharType="end"/>
+      </w:r>
       <w:r>
         <w:noBreakHyphen/>
       </w:r>
-      <w:fldSimple w:instr=" SEQ Table \* ARABIC \s 1 ">
-        <w:r>
-          <w:rPr>
-            <w:noProof/>
-          </w:rPr>
-          <w:t>8</w:t>
-        </w:r>
-      </w:fldSimple>
+      <w:r>
+        <w:fldChar w:fldCharType="begin"/>
+      </w:r>
+      <w:r>
+        <w:instrText xml:space="preserve"> SEQ Table \* ARABIC \s 1 </w:instrText>
+      </w:r>
+      <w:r>
+        <w:fldChar w:fldCharType="separate"/>
+      </w:r>
+      <w:r>
+        <w:rPr>
+          <w:noProof/>
+        </w:rPr>
+        <w:t>8</w:t>
+      </w:r>
+      <w:r>
+        <w:rPr>
+          <w:noProof/>
+        </w:rPr>
+        <w:fldChar w:fldCharType="end"/>
+      </w:r>
       <w:bookmarkEnd w:id="77"/>
       <w:r>
         <w:t xml:space="preserve">. </w:t>
@@ -19127,27 +19023,54 @@
       </w:pPr>
       <w:bookmarkStart w:id="79" w:name="_Ref436790724"/>
       <w:r>
+        <w:lastRenderedPageBreak/>
         <w:t xml:space="preserve">Table </w:t>
       </w:r>
-      <w:fldSimple w:instr=" STYLEREF 1 \s ">
-        <w:r>
-          <w:rPr>
-            <w:noProof/>
-          </w:rPr>
-          <w:t>3</w:t>
-        </w:r>
-      </w:fldSimple>
+      <w:r>
+        <w:fldChar w:fldCharType="begin"/>
+      </w:r>
+      <w:r>
+        <w:instrText xml:space="preserve"> STYLEREF 1 \s </w:instrText>
+      </w:r>
+      <w:r>
+        <w:fldChar w:fldCharType="separate"/>
+      </w:r>
+      <w:r>
+        <w:rPr>
+          <w:noProof/>
+        </w:rPr>
+        <w:t>3</w:t>
+      </w:r>
+      <w:r>
+        <w:rPr>
+          <w:noProof/>
+        </w:rPr>
+        <w:fldChar w:fldCharType="end"/>
+      </w:r>
       <w:r>
         <w:noBreakHyphen/>
       </w:r>
-      <w:fldSimple w:instr=" SEQ Table \* ARABIC \s 1 ">
-        <w:r>
-          <w:rPr>
-            <w:noProof/>
-          </w:rPr>
-          <w:t>9</w:t>
-        </w:r>
-      </w:fldSimple>
+      <w:r>
+        <w:fldChar w:fldCharType="begin"/>
+      </w:r>
+      <w:r>
+        <w:instrText xml:space="preserve"> SEQ Table \* ARABIC \s 1 </w:instrText>
+      </w:r>
+      <w:r>
+        <w:fldChar w:fldCharType="separate"/>
+      </w:r>
+      <w:r>
+        <w:rPr>
+          <w:noProof/>
+        </w:rPr>
+        <w:t>9</w:t>
+      </w:r>
+      <w:r>
+        <w:rPr>
+          <w:noProof/>
+        </w:rPr>
+        <w:fldChar w:fldCharType="end"/>
+      </w:r>
       <w:bookmarkEnd w:id="79"/>
       <w:r>
         <w:t xml:space="preserve">. </w:t>
@@ -19474,11 +19397,7 @@
           </w:tcPr>
           <w:p>
             <w:r>
-              <w:t xml:space="preserve">The 30-day period after a registrar has submitted a delete command to delete a domain from the registry. All Internet services associated with the domain are disabled. During this </w:t>
-            </w:r>
-            <w:r>
-              <w:lastRenderedPageBreak/>
-              <w:t>period, a registrar can submit a request to Restore the domain.</w:t>
+              <w:t>The 30-day period after a registrar has submitted a delete command to delete a domain from the registry. All Internet services associated with the domain are disabled. During this period, a registrar can submit a request to Restore the domain.</w:t>
             </w:r>
           </w:p>
         </w:tc>
@@ -19508,7 +19427,6 @@
               <w:rPr>
                 <w:b/>
               </w:rPr>
-              <w:lastRenderedPageBreak/>
               <w:t>PENDING_DELETE_</w:t>
             </w:r>
           </w:p>
@@ -19616,6 +19534,7 @@
               <w:rPr>
                 <w:b/>
               </w:rPr>
+              <w:lastRenderedPageBreak/>
               <w:t>OK</w:t>
             </w:r>
           </w:p>
@@ -20147,7 +20066,6 @@
               <w:rPr>
                 <w:b/>
               </w:rPr>
-              <w:lastRenderedPageBreak/>
               <w:t>HOLD</w:t>
             </w:r>
           </w:p>
@@ -20283,25 +20201,51 @@
       <w:r>
         <w:t xml:space="preserve">Table </w:t>
       </w:r>
-      <w:fldSimple w:instr=" STYLEREF 1 \s ">
-        <w:r>
-          <w:rPr>
-            <w:noProof/>
-          </w:rPr>
-          <w:t>3</w:t>
-        </w:r>
-      </w:fldSimple>
+      <w:r>
+        <w:fldChar w:fldCharType="begin"/>
+      </w:r>
+      <w:r>
+        <w:instrText xml:space="preserve"> STYLEREF 1 \s </w:instrText>
+      </w:r>
+      <w:r>
+        <w:fldChar w:fldCharType="separate"/>
+      </w:r>
+      <w:r>
+        <w:rPr>
+          <w:noProof/>
+        </w:rPr>
+        <w:t>3</w:t>
+      </w:r>
+      <w:r>
+        <w:rPr>
+          <w:noProof/>
+        </w:rPr>
+        <w:fldChar w:fldCharType="end"/>
+      </w:r>
       <w:r>
         <w:noBreakHyphen/>
       </w:r>
-      <w:fldSimple w:instr=" SEQ Table \* ARABIC \s 1 ">
-        <w:r>
-          <w:rPr>
-            <w:noProof/>
-          </w:rPr>
-          <w:t>10</w:t>
-        </w:r>
-      </w:fldSimple>
+      <w:r>
+        <w:fldChar w:fldCharType="begin"/>
+      </w:r>
+      <w:r>
+        <w:instrText xml:space="preserve"> SEQ Table \* ARABIC \s 1 </w:instrText>
+      </w:r>
+      <w:r>
+        <w:fldChar w:fldCharType="separate"/>
+      </w:r>
+      <w:r>
+        <w:rPr>
+          <w:noProof/>
+        </w:rPr>
+        <w:t>10</w:t>
+      </w:r>
+      <w:r>
+        <w:rPr>
+          <w:noProof/>
+        </w:rPr>
+        <w:fldChar w:fldCharType="end"/>
+      </w:r>
       <w:bookmarkEnd w:id="81"/>
       <w:r>
         <w:t xml:space="preserve">. </w:t>
@@ -20423,6 +20367,7 @@
               <w:rPr>
                 <w:b/>
               </w:rPr>
+              <w:lastRenderedPageBreak/>
               <w:t>Signed</w:t>
             </w:r>
           </w:p>
@@ -20605,25 +20550,51 @@
       <w:r>
         <w:t xml:space="preserve">Table </w:t>
       </w:r>
-      <w:fldSimple w:instr=" STYLEREF 1 \s ">
-        <w:r>
-          <w:rPr>
-            <w:noProof/>
-          </w:rPr>
-          <w:t>3</w:t>
-        </w:r>
-      </w:fldSimple>
+      <w:r>
+        <w:fldChar w:fldCharType="begin"/>
+      </w:r>
+      <w:r>
+        <w:instrText xml:space="preserve"> STYLEREF 1 \s </w:instrText>
+      </w:r>
+      <w:r>
+        <w:fldChar w:fldCharType="separate"/>
+      </w:r>
+      <w:r>
+        <w:rPr>
+          <w:noProof/>
+        </w:rPr>
+        <w:t>3</w:t>
+      </w:r>
+      <w:r>
+        <w:rPr>
+          <w:noProof/>
+        </w:rPr>
+        <w:fldChar w:fldCharType="end"/>
+      </w:r>
       <w:r>
         <w:noBreakHyphen/>
       </w:r>
-      <w:fldSimple w:instr=" SEQ Table \* ARABIC \s 1 ">
-        <w:r>
-          <w:rPr>
-            <w:noProof/>
-          </w:rPr>
-          <w:t>11</w:t>
-        </w:r>
-      </w:fldSimple>
+      <w:r>
+        <w:fldChar w:fldCharType="begin"/>
+      </w:r>
+      <w:r>
+        <w:instrText xml:space="preserve"> SEQ Table \* ARABIC \s 1 </w:instrText>
+      </w:r>
+      <w:r>
+        <w:fldChar w:fldCharType="separate"/>
+      </w:r>
+      <w:r>
+        <w:rPr>
+          <w:noProof/>
+        </w:rPr>
+        <w:t>11</w:t>
+      </w:r>
+      <w:r>
+        <w:rPr>
+          <w:noProof/>
+        </w:rPr>
+        <w:fldChar w:fldCharType="end"/>
+      </w:r>
       <w:bookmarkEnd w:id="83"/>
       <w:r>
         <w:t xml:space="preserve">. </w:t>
@@ -20883,8 +20854,8 @@
         <w:lastRenderedPageBreak/>
         <w:t>Conformance</w:t>
       </w:r>
+      <w:bookmarkEnd w:id="56"/>
       <w:bookmarkEnd w:id="57"/>
-      <w:bookmarkEnd w:id="58"/>
       <w:bookmarkEnd w:id="84"/>
       <w:bookmarkEnd w:id="85"/>
     </w:p>
@@ -21913,7 +21884,7 @@
         <w:sz w:val="16"/>
         <w:szCs w:val="16"/>
       </w:rPr>
-      <w:t>21</w:t>
+      <w:t>17</w:t>
     </w:r>
     <w:r>
       <w:rPr>

</xml_diff>